<commit_message>
Some new formatting changes
</commit_message>
<xml_diff>
--- a/MS_markdown/GS_physics_in_fluid_speech.docx
+++ b/MS_markdown/GS_physics_in_fluid_speech.docx
@@ -443,11 +443,9 @@
       <w:r>
         <w:t xml:space="preserve">multimodal utterance?</w:t>
       </w:r>
-    </w:p>
-    <w:p>
-      <w:pPr>
-        <w:pStyle w:val="Textkrper"/>
-      </w:pPr>
+      <w:r>
+        <w:br/>
+      </w:r>
       <w:r>
         <w:t xml:space="preserve">In this article we show that movement of the upper limbs constrains fluid speech through biomechanics. We show thereby that there is a further complexity to vocalization in that it is inhabited by dynamic aspects of movement, which mechanically simplifies how gesture and speech are coordinated.</w:t>
       </w:r>
@@ -1124,7 +1122,7 @@
         <w:t xml:space="preserve">Upon arrival participants were briefed that this 30-minute experiments entailed retelling cartoon scenes while standing and performing upper limb movements. A motion sensor was attached to the tip of the index finger of the dominant hand, and a microphone headset was put on. Participants were asked to stand upright and were introduced to three movement conditions (see Figure 1). In the Passive Condition, participants did not move and kept their arm resting alongside the body. In the Wrist Movement Condition participants were asked to continuously vertically move the hand at the wrist joint while keeping the elbow joint in 90 degrees. In the Arm Movement Condition, participants moved their arm at the elbow joint, without wrist movement. Similar to previous studies, participants were asked to give emphasis in the downward motion of the movement with a sudden halt, in other words a a beat, at the maximum extension of their movement.</w:t>
       </w:r>
       <w:r>
-        <w:t xml:space="preserve"> </w:t>
+        <w:br/>
       </w:r>
       <w:r>
         <w:t xml:space="preserve">After introduction of the movement condition, participants were told they were to move at a particular tempo which was indicated by visual feedback system which showing a horizontal bar that adjusted real time to the participants current movement speed. The participant were to keep the horizontal bar between two low and higher boundaries (a 20% region, [72-88]BPM) of the target tempo which was set at 1.33Hz (i.e., 80 BPM). Participants briefly practiced moving at the target rate.</w:t>
@@ -1512,7 +1510,7 @@
         <w:t xml:space="preserve"> </w:t>
       </w:r>
       <w:r>
-        <w:t xml:space="preserve">= 3.99 Hz (i.e., 250ms),</w:t>
+        <w:t xml:space="preserve">= 0.00 Hz (i.e., 250ms),</w:t>
       </w:r>
       <w:r>
         <w:t xml:space="preserve"> </w:t>
@@ -1527,7 +1525,7 @@
         <w:t xml:space="preserve"> </w:t>
       </w:r>
       <w:r>
-        <w:t xml:space="preserve">= 5.68. For the Wrist condition the vocalization duration was</w:t>
+        <w:t xml:space="preserve">= 0.00. For the Wrist condition the vocalization duration was</w:t>
       </w:r>
       <w:r>
         <w:t xml:space="preserve"> </w:t>
@@ -1542,21 +1540,7 @@
         <w:t xml:space="preserve"> </w:t>
       </w:r>
       <w:r>
-        <w:t xml:space="preserve">=</w:t>
-      </w:r>
-      <w:r>
-        <w:t xml:space="preserve"> </w:t>
-      </w:r>
-      <m:oMath>
-        <m:r>
-          <m:t>∞</m:t>
-        </m:r>
-      </m:oMath>
-      <w:r>
-        <w:t xml:space="preserve"> </w:t>
-      </w:r>
-      <w:r>
-        <w:t xml:space="preserve">Hz (i.e., 1000/3.99 = 250ms),</w:t>
+        <w:t xml:space="preserve">= 0.00 Hz (i.e., 1000/3.99 = 250ms),</w:t>
       </w:r>
       <w:r>
         <w:t xml:space="preserve"> </w:t>
@@ -1571,7 +1555,7 @@
         <w:t xml:space="preserve"> </w:t>
       </w:r>
       <w:r>
-        <w:t xml:space="preserve">= NA, and for the Arm condition</w:t>
+        <w:t xml:space="preserve">= 0.00, and for the Arm condition</w:t>
       </w:r>
       <w:r>
         <w:t xml:space="preserve"> </w:t>
@@ -1586,7 +1570,7 @@
         <w:t xml:space="preserve"> </w:t>
       </w:r>
       <w:r>
-        <w:t xml:space="preserve">= 4.16 Hz (i.e., 250ms),</w:t>
+        <w:t xml:space="preserve">= 0.00 Hz (i.e., 250ms),</w:t>
       </w:r>
       <w:r>
         <w:t xml:space="preserve"> </w:t>
@@ -1601,7 +1585,7 @@
         <w:t xml:space="preserve"> </w:t>
       </w:r>
       <w:r>
-        <w:t xml:space="preserve">= 5.59.</w:t>
+        <w:t xml:space="preserve">= 0.00.</w:t>
       </w:r>
       <w:r>
         <w:br/>
@@ -1622,24 +1606,7 @@
         <w:t xml:space="preserve"> </w:t>
       </w:r>
       <w:r>
-        <w:t xml:space="preserve">=</w:t>
-      </w:r>
-      <w:r>
-        <w:t xml:space="preserve"> </w:t>
-      </w:r>
-      <m:oMath>
-        <m:r>
-          <m:t>−</m:t>
-        </m:r>
-        <m:r>
-          <m:t>∞</m:t>
-        </m:r>
-      </m:oMath>
-      <w:r>
-        <w:t xml:space="preserve"> </w:t>
-      </w:r>
-      <w:r>
-        <w:t xml:space="preserve">Hz (i.e., 250ms),</w:t>
+        <w:t xml:space="preserve">= 5.17 Hz (i.e., 250ms),</w:t>
       </w:r>
       <w:r>
         <w:t xml:space="preserve"> </w:t>
@@ -1654,7 +1621,7 @@
         <w:t xml:space="preserve"> </w:t>
       </w:r>
       <w:r>
-        <w:t xml:space="preserve">= NA. For the Wrist condition the vocalization interval was</w:t>
+        <w:t xml:space="preserve">= 6.94. For the Wrist condition the vocalization interval was</w:t>
       </w:r>
       <w:r>
         <w:t xml:space="preserve"> </w:t>
@@ -1669,24 +1636,7 @@
         <w:t xml:space="preserve"> </w:t>
       </w:r>
       <w:r>
-        <w:t xml:space="preserve">=</w:t>
-      </w:r>
-      <w:r>
-        <w:t xml:space="preserve"> </w:t>
-      </w:r>
-      <m:oMath>
-        <m:r>
-          <m:t>−</m:t>
-        </m:r>
-        <m:r>
-          <m:t>∞</m:t>
-        </m:r>
-      </m:oMath>
-      <w:r>
-        <w:t xml:space="preserve"> </w:t>
-      </w:r>
-      <w:r>
-        <w:t xml:space="preserve">Hz,</w:t>
+        <w:t xml:space="preserve">= 5.02 Hz,</w:t>
       </w:r>
       <w:r>
         <w:t xml:space="preserve"> </w:t>
@@ -1701,7 +1651,7 @@
         <w:t xml:space="preserve"> </w:t>
       </w:r>
       <w:r>
-        <w:t xml:space="preserve">= NA, and for the Arm condition</w:t>
+        <w:t xml:space="preserve">= 6.86, and for the Arm condition</w:t>
       </w:r>
       <w:r>
         <w:t xml:space="preserve"> </w:t>
@@ -1716,24 +1666,7 @@
         <w:t xml:space="preserve"> </w:t>
       </w:r>
       <w:r>
-        <w:t xml:space="preserve">=</w:t>
-      </w:r>
-      <w:r>
-        <w:t xml:space="preserve"> </w:t>
-      </w:r>
-      <m:oMath>
-        <m:r>
-          <m:t>−</m:t>
-        </m:r>
-        <m:r>
-          <m:t>∞</m:t>
-        </m:r>
-      </m:oMath>
-      <w:r>
-        <w:t xml:space="preserve"> </w:t>
-      </w:r>
-      <w:r>
-        <w:t xml:space="preserve">Hz,</w:t>
+        <w:t xml:space="preserve">= 4.86 Hz,</w:t>
       </w:r>
       <w:r>
         <w:t xml:space="preserve"> </w:t>
@@ -1748,7 +1681,7 @@
         <w:t xml:space="preserve"> </w:t>
       </w:r>
       <w:r>
-        <w:t xml:space="preserve">= NA.</w:t>
+        <w:t xml:space="preserve">= 5.76.</w:t>
       </w:r>
     </w:p>
     <w:p>
@@ -1842,11 +1775,9 @@
       <w:r>
         <w:t xml:space="preserve">Figure 3. Summary of movement-frequency, vocalization duration and vocalization interval</w:t>
       </w:r>
-    </w:p>
-    <w:p>
-      <w:pPr>
-        <w:pStyle w:val="Textkrper"/>
-      </w:pPr>
+      <w:r>
+        <w:t xml:space="preserve"> </w:t>
+      </w:r>
       <w:r>
         <w:drawing>
           <wp:inline>
@@ -2060,11 +1991,9 @@
       <w:r>
         <w:t xml:space="preserve">Figure 4. Average F0 and Amplitude Envelope per trial per condition.</w:t>
       </w:r>
-    </w:p>
-    <w:p>
-      <w:pPr>
-        <w:pStyle w:val="Textkrper"/>
-      </w:pPr>
+      <w:r>
+        <w:t xml:space="preserve"> </w:t>
+      </w:r>
       <w:r>
         <w:drawing>
           <wp:inline>
@@ -3681,16 +3610,7 @@
         <w:t xml:space="preserve"> </w:t>
       </w:r>
       <w:r>
-        <w:t xml:space="preserve">(</w:t>
-      </w:r>
-      <w:r>
-        <w:rPr>
-          <w:b/>
-        </w:rPr>
-        <w:t xml:space="preserve">???</w:t>
-      </w:r>
-      <w:r>
-        <w:t xml:space="preserve">)</w:t>
+        <w:t xml:space="preserve">(Amazeen, Amazeen, &amp; Beek, 2001)</w:t>
       </w:r>
       <w:r>
         <w:t xml:space="preserve">. A particularly needed theoretical enterprise for this radically embodied revision of the origins of multimodal behavior would therefore be to relate multimodal behavior to the wider cross-species literature on bioacoustics, which does seem to show a more widespread existence of embodied innovations for vocal communication similar to the current</w:t>
@@ -3718,8 +3638,42 @@
       </w:r>
       <w:bookmarkEnd w:id="56"/>
     </w:p>
-    <w:bookmarkStart w:id="235" w:name="refs"/>
-    <w:bookmarkStart w:id="58" w:name="Xaf7092a748501ecd29eb79d3a5ea285af8d8329"/>
+    <w:bookmarkStart w:id="237" w:name="refs"/>
+    <w:bookmarkStart w:id="57" w:name="ref-amazeenCouplingBreathingMovement2001"/>
+    <w:p>
+      <w:pPr>
+        <w:pStyle w:val="Literaturverzeichnis"/>
+      </w:pPr>
+      <w:r>
+        <w:t xml:space="preserve">Amazeen, P. G., Amazeen, E. L., &amp; Beek, P. J. (2001). Coupling of breathing and movement during manual wheelchair propulsion.</w:t>
+      </w:r>
+      <w:r>
+        <w:t xml:space="preserve"> </w:t>
+      </w:r>
+      <w:r>
+        <w:rPr>
+          <w:i/>
+        </w:rPr>
+        <w:t xml:space="preserve">Journal of Experimental Psychology: Human Perception and Performance</w:t>
+      </w:r>
+      <w:r>
+        <w:t xml:space="preserve">,</w:t>
+      </w:r>
+      <w:r>
+        <w:t xml:space="preserve"> </w:t>
+      </w:r>
+      <w:r>
+        <w:rPr>
+          <w:i/>
+        </w:rPr>
+        <w:t xml:space="preserve">27</w:t>
+      </w:r>
+      <w:r>
+        <w:t xml:space="preserve">(5), 1243–1259.</w:t>
+      </w:r>
+    </w:p>
+    <w:bookmarkEnd w:id="57"/>
+    <w:bookmarkStart w:id="59" w:name="Xaf7092a748501ecd29eb79d3a5ea285af8d8329"/>
     <w:p>
       <w:pPr>
         <w:pStyle w:val="Literaturverzeichnis"/>
@@ -3751,7 +3705,7 @@
       <w:r>
         <w:t xml:space="preserve">(2), 176–202. doi:</w:t>
       </w:r>
-      <w:hyperlink r:id="rId57">
+      <w:hyperlink r:id="rId58">
         <w:r>
           <w:rPr>
             <w:rStyle w:val="Hyperlink"/>
@@ -3760,8 +3714,8 @@
         </w:r>
       </w:hyperlink>
     </w:p>
-    <w:bookmarkEnd w:id="58"/>
-    <w:bookmarkStart w:id="59" w:name="ref-corballisHandMouthOrigins2002"/>
+    <w:bookmarkEnd w:id="59"/>
+    <w:bookmarkStart w:id="60" w:name="ref-corballisHandMouthOrigins2002"/>
     <w:p>
       <w:pPr>
         <w:pStyle w:val="Literaturverzeichnis"/>
@@ -3782,8 +3736,8 @@
         <w:t xml:space="preserve">. Princeton, NJ.: Princeton University Press.</w:t>
       </w:r>
     </w:p>
-    <w:bookmarkEnd w:id="59"/>
-    <w:bookmarkStart w:id="61" w:name="X72c119f4db285ab04354dc73fd5dd01a6c353eb"/>
+    <w:bookmarkEnd w:id="60"/>
+    <w:bookmarkStart w:id="62" w:name="X72c119f4db285ab04354dc73fd5dd01a6c353eb"/>
     <w:p>
       <w:pPr>
         <w:pStyle w:val="Literaturverzeichnis"/>
@@ -3815,7 +3769,7 @@
       <w:r>
         <w:t xml:space="preserve">(2), 287–302. doi:</w:t>
       </w:r>
-      <w:hyperlink r:id="rId60">
+      <w:hyperlink r:id="rId61">
         <w:r>
           <w:rPr>
             <w:rStyle w:val="Hyperlink"/>
@@ -3824,8 +3778,8 @@
         </w:r>
       </w:hyperlink>
     </w:p>
-    <w:bookmarkEnd w:id="61"/>
-    <w:bookmarkStart w:id="63" w:name="ref-cravottaEffectsEncouragingUse2019"/>
+    <w:bookmarkEnd w:id="62"/>
+    <w:bookmarkStart w:id="64" w:name="ref-cravottaEffectsEncouragingUse2019"/>
     <w:p>
       <w:pPr>
         <w:pStyle w:val="Literaturverzeichnis"/>
@@ -3845,7 +3799,7 @@
       <w:r>
         <w:t xml:space="preserve">. doi:</w:t>
       </w:r>
-      <w:hyperlink r:id="rId62">
+      <w:hyperlink r:id="rId63">
         <w:r>
           <w:rPr>
             <w:rStyle w:val="Hyperlink"/>
@@ -3854,8 +3808,8 @@
         </w:r>
       </w:hyperlink>
     </w:p>
-    <w:bookmarkEnd w:id="63"/>
-    <w:bookmarkStart w:id="65" w:name="Xc0f8bb09218853feb02065d863faa4855af83a3"/>
+    <w:bookmarkEnd w:id="64"/>
+    <w:bookmarkStart w:id="66" w:name="Xc0f8bb09218853feb02065d863faa4855af83a3"/>
     <w:p>
       <w:pPr>
         <w:pStyle w:val="Literaturverzeichnis"/>
@@ -3887,7 +3841,7 @@
       <w:r>
         <w:t xml:space="preserve">, 268–283. doi:</w:t>
       </w:r>
-      <w:hyperlink r:id="rId64">
+      <w:hyperlink r:id="rId65">
         <w:r>
           <w:rPr>
             <w:rStyle w:val="Hyperlink"/>
@@ -3896,8 +3850,8 @@
         </w:r>
       </w:hyperlink>
     </w:p>
-    <w:bookmarkEnd w:id="65"/>
-    <w:bookmarkStart w:id="67" w:name="X88e12d0621b98ceb117e09c87a5acbe4bced2df"/>
+    <w:bookmarkEnd w:id="66"/>
+    <w:bookmarkStart w:id="68" w:name="X88e12d0621b98ceb117e09c87a5acbe4bced2df"/>
     <w:p>
       <w:pPr>
         <w:pStyle w:val="Literaturverzeichnis"/>
@@ -3929,7 +3883,7 @@
       <w:r>
         <w:t xml:space="preserve">(4), 226–237. doi:</w:t>
       </w:r>
-      <w:hyperlink r:id="rId66">
+      <w:hyperlink r:id="rId67">
         <w:r>
           <w:rPr>
             <w:rStyle w:val="Hyperlink"/>
@@ -3938,8 +3892,8 @@
         </w:r>
       </w:hyperlink>
     </w:p>
-    <w:bookmarkEnd w:id="67"/>
-    <w:bookmarkStart w:id="69" w:name="ref-ejiriCooccurencesPreverbalVocal2001"/>
+    <w:bookmarkEnd w:id="68"/>
+    <w:bookmarkStart w:id="70" w:name="ref-ejiriCooccurencesPreverbalVocal2001"/>
     <w:p>
       <w:pPr>
         <w:pStyle w:val="Literaturverzeichnis"/>
@@ -3971,7 +3925,7 @@
       <w:r>
         <w:t xml:space="preserve">(1), 40–48. doi:</w:t>
       </w:r>
-      <w:hyperlink r:id="rId68">
+      <w:hyperlink r:id="rId69">
         <w:r>
           <w:rPr>
             <w:rStyle w:val="Hyperlink"/>
@@ -3980,8 +3934,8 @@
         </w:r>
       </w:hyperlink>
     </w:p>
-    <w:bookmarkEnd w:id="69"/>
-    <w:bookmarkStart w:id="71" w:name="X0bccd260c2183a356f2189448d94c0012831d05"/>
+    <w:bookmarkEnd w:id="70"/>
+    <w:bookmarkStart w:id="72" w:name="X0bccd260c2183a356f2189448d94c0012831d05"/>
     <w:p>
       <w:pPr>
         <w:pStyle w:val="Literaturverzeichnis"/>
@@ -4013,7 +3967,7 @@
       <w:r>
         <w:t xml:space="preserve">(3), 850–864. doi:</w:t>
       </w:r>
-      <w:hyperlink r:id="rId70">
+      <w:hyperlink r:id="rId71">
         <w:r>
           <w:rPr>
             <w:rStyle w:val="Hyperlink"/>
@@ -4022,8 +3976,8 @@
         </w:r>
       </w:hyperlink>
     </w:p>
-    <w:bookmarkEnd w:id="71"/>
-    <w:bookmarkStart w:id="73" w:name="Xe5c18d68975ba2cb65cef96e09ffb03a65ce021"/>
+    <w:bookmarkEnd w:id="72"/>
+    <w:bookmarkStart w:id="74" w:name="Xe5c18d68975ba2cb65cef96e09ffb03a65ce021"/>
     <w:p>
       <w:pPr>
         <w:pStyle w:val="Literaturverzeichnis"/>
@@ -4046,7 +4000,7 @@
       <w:r>
         <w:t xml:space="preserve"> </w:t>
       </w:r>
-      <w:hyperlink r:id="rId72">
+      <w:hyperlink r:id="rId73">
         <w:r>
           <w:rPr>
             <w:rStyle w:val="Hyperlink"/>
@@ -4055,8 +4009,8 @@
         </w:r>
       </w:hyperlink>
     </w:p>
-    <w:bookmarkEnd w:id="73"/>
-    <w:bookmarkStart w:id="75" w:name="X72eff93da04fe42da7e8f6d1d4dba12a713baca"/>
+    <w:bookmarkEnd w:id="74"/>
+    <w:bookmarkStart w:id="76" w:name="X72eff93da04fe42da7e8f6d1d4dba12a713baca"/>
     <w:p>
       <w:pPr>
         <w:pStyle w:val="Literaturverzeichnis"/>
@@ -4088,7 +4042,7 @@
       <w:r>
         <w:t xml:space="preserve">(5), 1809–1829. doi:</w:t>
       </w:r>
-      <w:hyperlink r:id="rId74">
+      <w:hyperlink r:id="rId75">
         <w:r>
           <w:rPr>
             <w:rStyle w:val="Hyperlink"/>
@@ -4097,8 +4051,8 @@
         </w:r>
       </w:hyperlink>
     </w:p>
-    <w:bookmarkEnd w:id="75"/>
-    <w:bookmarkStart w:id="77" w:name="X0af91d51a90cf0c2ac20687e29fce470878b11a"/>
+    <w:bookmarkEnd w:id="76"/>
+    <w:bookmarkStart w:id="78" w:name="X0af91d51a90cf0c2ac20687e29fce470878b11a"/>
     <w:p>
       <w:pPr>
         <w:pStyle w:val="Literaturverzeichnis"/>
@@ -4130,7 +4084,7 @@
       <w:r>
         <w:t xml:space="preserve">. doi:</w:t>
       </w:r>
-      <w:hyperlink r:id="rId76">
+      <w:hyperlink r:id="rId77">
         <w:r>
           <w:rPr>
             <w:rStyle w:val="Hyperlink"/>
@@ -4139,8 +4093,8 @@
         </w:r>
       </w:hyperlink>
     </w:p>
-    <w:bookmarkEnd w:id="77"/>
-    <w:bookmarkStart w:id="79" w:name="Xc4800c65856a99a7e49b2440700226d8d05abe2"/>
+    <w:bookmarkEnd w:id="78"/>
+    <w:bookmarkStart w:id="80" w:name="Xc4800c65856a99a7e49b2440700226d8d05abe2"/>
     <w:p>
       <w:pPr>
         <w:pStyle w:val="Literaturverzeichnis"/>
@@ -4172,7 +4126,7 @@
       <w:r>
         <w:t xml:space="preserve">(9). doi:</w:t>
       </w:r>
-      <w:hyperlink r:id="rId78">
+      <w:hyperlink r:id="rId79">
         <w:r>
           <w:rPr>
             <w:rStyle w:val="Hyperlink"/>
@@ -4181,8 +4135,8 @@
         </w:r>
       </w:hyperlink>
     </w:p>
-    <w:bookmarkEnd w:id="79"/>
-    <w:bookmarkStart w:id="81" w:name="X2d4cfd933be52c0802103790af47fd916a25cf0"/>
+    <w:bookmarkEnd w:id="80"/>
+    <w:bookmarkStart w:id="82" w:name="X2d4cfd933be52c0802103790af47fd916a25cf0"/>
     <w:p>
       <w:pPr>
         <w:pStyle w:val="Literaturverzeichnis"/>
@@ -4214,7 +4168,7 @@
       <w:r>
         <w:t xml:space="preserve">(5-2), 425–430. doi:</w:t>
       </w:r>
-      <w:hyperlink r:id="rId80">
+      <w:hyperlink r:id="rId81">
         <w:r>
           <w:rPr>
             <w:rStyle w:val="Hyperlink"/>
@@ -4223,8 +4177,8 @@
         </w:r>
       </w:hyperlink>
     </w:p>
-    <w:bookmarkEnd w:id="81"/>
-    <w:bookmarkStart w:id="83" w:name="ref-ginosarLearningIndividualStyles2019"/>
+    <w:bookmarkEnd w:id="82"/>
+    <w:bookmarkStart w:id="84" w:name="ref-ginosarLearningIndividualStyles2019"/>
     <w:p>
       <w:pPr>
         <w:pStyle w:val="Literaturverzeichnis"/>
@@ -4250,7 +4204,7 @@
       <w:r>
         <w:t xml:space="preserve"> </w:t>
       </w:r>
-      <w:hyperlink r:id="rId82">
+      <w:hyperlink r:id="rId83">
         <w:r>
           <w:rPr>
             <w:rStyle w:val="Hyperlink"/>
@@ -4259,8 +4213,8 @@
         </w:r>
       </w:hyperlink>
     </w:p>
-    <w:bookmarkEnd w:id="83"/>
-    <w:bookmarkStart w:id="85" w:name="ref-hardusToolUseWild2009"/>
+    <w:bookmarkEnd w:id="84"/>
+    <w:bookmarkStart w:id="86" w:name="ref-hardusToolUseWild2009"/>
     <w:p>
       <w:pPr>
         <w:pStyle w:val="Literaturverzeichnis"/>
@@ -4292,7 +4246,7 @@
       <w:r>
         <w:t xml:space="preserve">(1673), 3689–3694. doi:</w:t>
       </w:r>
-      <w:hyperlink r:id="rId84">
+      <w:hyperlink r:id="rId85">
         <w:r>
           <w:rPr>
             <w:rStyle w:val="Hyperlink"/>
@@ -4301,8 +4255,8 @@
         </w:r>
       </w:hyperlink>
     </w:p>
-    <w:bookmarkEnd w:id="85"/>
-    <w:bookmarkStart w:id="87" w:name="ref-hastieGamGeneralizedAdditive2019"/>
+    <w:bookmarkEnd w:id="86"/>
+    <w:bookmarkStart w:id="88" w:name="ref-hastieGamGeneralizedAdditive2019"/>
     <w:p>
       <w:pPr>
         <w:pStyle w:val="Literaturverzeichnis"/>
@@ -4313,7 +4267,7 @@
       <w:r>
         <w:t xml:space="preserve"> </w:t>
       </w:r>
-      <w:hyperlink r:id="rId86">
+      <w:hyperlink r:id="rId87">
         <w:r>
           <w:rPr>
             <w:rStyle w:val="Hyperlink"/>
@@ -4322,8 +4276,8 @@
         </w:r>
       </w:hyperlink>
     </w:p>
-    <w:bookmarkEnd w:id="87"/>
-    <w:bookmarkStart w:id="89" w:name="ref-heAmplitudeEnvelopeKinematics2017a"/>
+    <w:bookmarkEnd w:id="88"/>
+    <w:bookmarkStart w:id="90" w:name="ref-heAmplitudeEnvelopeKinematics2017a"/>
     <w:p>
       <w:pPr>
         <w:pStyle w:val="Literaturverzeichnis"/>
@@ -4355,7 +4309,7 @@
       <w:r>
         <w:t xml:space="preserve">(5), 3582–3582. doi:</w:t>
       </w:r>
-      <w:hyperlink r:id="rId88">
+      <w:hyperlink r:id="rId89">
         <w:r>
           <w:rPr>
             <w:rStyle w:val="Hyperlink"/>
@@ -4364,8 +4318,8 @@
         </w:r>
       </w:hyperlink>
     </w:p>
-    <w:bookmarkEnd w:id="89"/>
-    <w:bookmarkStart w:id="91" w:name="Xf66ea82e3fe54b574ffa30b1e9a3c93ae88014b"/>
+    <w:bookmarkEnd w:id="90"/>
+    <w:bookmarkStart w:id="92" w:name="Xf66ea82e3fe54b574ffa30b1e9a3c93ae88014b"/>
     <w:p>
       <w:pPr>
         <w:pStyle w:val="Literaturverzeichnis"/>
@@ -4397,7 +4351,7 @@
       <w:r>
         <w:t xml:space="preserve">(8), 639–652. doi:</w:t>
       </w:r>
-      <w:hyperlink r:id="rId90">
+      <w:hyperlink r:id="rId91">
         <w:r>
           <w:rPr>
             <w:rStyle w:val="Hyperlink"/>
@@ -4406,8 +4360,8 @@
         </w:r>
       </w:hyperlink>
     </w:p>
-    <w:bookmarkEnd w:id="91"/>
-    <w:bookmarkStart w:id="92" w:name="ref-iversonHandMouthBrain2005"/>
+    <w:bookmarkEnd w:id="92"/>
+    <w:bookmarkStart w:id="93" w:name="ref-iversonHandMouthBrain2005"/>
     <w:p>
       <w:pPr>
         <w:pStyle w:val="Literaturverzeichnis"/>
@@ -4428,8 +4382,8 @@
         <w:t xml:space="preserve">, 22.</w:t>
       </w:r>
     </w:p>
-    <w:bookmarkEnd w:id="92"/>
-    <w:bookmarkStart w:id="94" w:name="ref-kelsoConvergingEvidenceSupport1984"/>
+    <w:bookmarkEnd w:id="93"/>
+    <w:bookmarkStart w:id="95" w:name="ref-kelsoConvergingEvidenceSupport1984"/>
     <w:p>
       <w:pPr>
         <w:pStyle w:val="Literaturverzeichnis"/>
@@ -4461,7 +4415,7 @@
       <w:r>
         <w:t xml:space="preserve">(6 Pt 2), R928–935. doi:</w:t>
       </w:r>
-      <w:hyperlink r:id="rId93">
+      <w:hyperlink r:id="rId94">
         <w:r>
           <w:rPr>
             <w:rStyle w:val="Hyperlink"/>
@@ -4470,8 +4424,8 @@
         </w:r>
       </w:hyperlink>
     </w:p>
-    <w:bookmarkEnd w:id="94"/>
-    <w:bookmarkStart w:id="96" w:name="X704a0b81f3dcbf424685894ccf12bd65cc095e7"/>
+    <w:bookmarkEnd w:id="95"/>
+    <w:bookmarkStart w:id="97" w:name="X704a0b81f3dcbf424685894ccf12bd65cc095e7"/>
     <w:p>
       <w:pPr>
         <w:pStyle w:val="Literaturverzeichnis"/>
@@ -4503,7 +4457,7 @@
       <w:r>
         <w:t xml:space="preserve">(1), 163–170. doi:</w:t>
       </w:r>
-      <w:hyperlink r:id="rId95">
+      <w:hyperlink r:id="rId96">
         <w:r>
           <w:rPr>
             <w:rStyle w:val="Hyperlink"/>
@@ -4512,8 +4466,8 @@
         </w:r>
       </w:hyperlink>
     </w:p>
-    <w:bookmarkEnd w:id="96"/>
-    <w:bookmarkStart w:id="97" w:name="ref-kitaPointingWhereLanguage2003"/>
+    <w:bookmarkEnd w:id="97"/>
+    <w:bookmarkStart w:id="98" w:name="ref-kitaPointingWhereLanguage2003"/>
     <w:p>
       <w:pPr>
         <w:pStyle w:val="Literaturverzeichnis"/>
@@ -4534,8 +4488,8 @@
         <w:t xml:space="preserve">. Mahwah, NJ, US: Lawrence Erlbaum Associates Publishers.</w:t>
       </w:r>
     </w:p>
-    <w:bookmarkEnd w:id="97"/>
-    <w:bookmarkStart w:id="99" w:name="ref-krahmerEffectsVisualBeats2007"/>
+    <w:bookmarkEnd w:id="98"/>
+    <w:bookmarkStart w:id="100" w:name="ref-krahmerEffectsVisualBeats2007"/>
     <w:p>
       <w:pPr>
         <w:pStyle w:val="Literaturverzeichnis"/>
@@ -4567,7 +4521,7 @@
       <w:r>
         <w:t xml:space="preserve">(3), 396–414. doi:</w:t>
       </w:r>
-      <w:hyperlink r:id="rId98">
+      <w:hyperlink r:id="rId99">
         <w:r>
           <w:rPr>
             <w:rStyle w:val="Hyperlink"/>
@@ -4576,8 +4530,8 @@
         </w:r>
       </w:hyperlink>
     </w:p>
-    <w:bookmarkEnd w:id="99"/>
-    <w:bookmarkStart w:id="101" w:name="X24c17fc88018664bf36bf58f5287533026e8e79"/>
+    <w:bookmarkEnd w:id="100"/>
+    <w:bookmarkStart w:id="102" w:name="X24c17fc88018664bf36bf58f5287533026e8e79"/>
     <w:p>
       <w:pPr>
         <w:pStyle w:val="Literaturverzeichnis"/>
@@ -4609,7 +4563,7 @@
       <w:r>
         <w:t xml:space="preserve">(1658). doi:</w:t>
       </w:r>
-      <w:hyperlink r:id="rId100">
+      <w:hyperlink r:id="rId101">
         <w:r>
           <w:rPr>
             <w:rStyle w:val="Hyperlink"/>
@@ -4618,8 +4572,8 @@
         </w:r>
       </w:hyperlink>
     </w:p>
-    <w:bookmarkEnd w:id="101"/>
-    <w:bookmarkStart w:id="103" w:name="ref-krivokapicKinematicStudyProsodic2017"/>
+    <w:bookmarkEnd w:id="102"/>
+    <w:bookmarkStart w:id="104" w:name="ref-krivokapicKinematicStudyProsodic2017"/>
     <w:p>
       <w:pPr>
         <w:pStyle w:val="Literaturverzeichnis"/>
@@ -4651,7 +4605,7 @@
       <w:r>
         <w:t xml:space="preserve">(1), 3. doi:</w:t>
       </w:r>
-      <w:hyperlink r:id="rId102">
+      <w:hyperlink r:id="rId103">
         <w:r>
           <w:rPr>
             <w:rStyle w:val="Hyperlink"/>
@@ -4660,8 +4614,8 @@
         </w:r>
       </w:hyperlink>
     </w:p>
-    <w:bookmarkEnd w:id="103"/>
-    <w:bookmarkStart w:id="105" w:name="ref-kucherenkoAnalyzingInputOutput2019"/>
+    <w:bookmarkEnd w:id="104"/>
+    <w:bookmarkStart w:id="106" w:name="ref-kucherenkoAnalyzingInputOutput2019"/>
     <w:p>
       <w:pPr>
         <w:pStyle w:val="Literaturverzeichnis"/>
@@ -4684,7 +4638,7 @@
       <w:r>
         <w:t xml:space="preserve">(pp. 97–104). Paris, France: ACM Press. doi:</w:t>
       </w:r>
-      <w:hyperlink r:id="rId104">
+      <w:hyperlink r:id="rId105">
         <w:r>
           <w:rPr>
             <w:rStyle w:val="Hyperlink"/>
@@ -4693,8 +4647,8 @@
         </w:r>
       </w:hyperlink>
     </w:p>
-    <w:bookmarkEnd w:id="105"/>
-    <w:bookmarkStart w:id="107" w:name="X2affa6ff059fc0e692d0415ace4c2d8347d9f7f"/>
+    <w:bookmarkEnd w:id="106"/>
+    <w:bookmarkStart w:id="108" w:name="X2affa6ff059fc0e692d0415ace4c2d8347d9f7f"/>
     <w:p>
       <w:pPr>
         <w:pStyle w:val="Literaturverzeichnis"/>
@@ -4729,7 +4683,7 @@
       <w:r>
         <w:t xml:space="preserve"> </w:t>
       </w:r>
-      <w:hyperlink r:id="rId106">
+      <w:hyperlink r:id="rId107">
         <w:r>
           <w:rPr>
             <w:rStyle w:val="Hyperlink"/>
@@ -4738,8 +4692,8 @@
         </w:r>
       </w:hyperlink>
     </w:p>
-    <w:bookmarkEnd w:id="107"/>
-    <w:bookmarkStart w:id="109" w:name="ref-larssonBipedalStepsDevelopment2019"/>
+    <w:bookmarkEnd w:id="108"/>
+    <w:bookmarkStart w:id="110" w:name="ref-larssonBipedalStepsDevelopment2019"/>
     <w:p>
       <w:pPr>
         <w:pStyle w:val="Literaturverzeichnis"/>
@@ -4771,7 +4725,7 @@
       <w:r>
         <w:t xml:space="preserve">, 2059204319892617. doi:</w:t>
       </w:r>
-      <w:hyperlink r:id="rId108">
+      <w:hyperlink r:id="rId109">
         <w:r>
           <w:rPr>
             <w:rStyle w:val="Hyperlink"/>
@@ -4780,8 +4734,8 @@
         </w:r>
       </w:hyperlink>
     </w:p>
-    <w:bookmarkEnd w:id="109"/>
-    <w:bookmarkStart w:id="111" w:name="ref-leonardTemporalRelationBeat2011"/>
+    <w:bookmarkEnd w:id="110"/>
+    <w:bookmarkStart w:id="112" w:name="ref-leonardTemporalRelationBeat2011"/>
     <w:p>
       <w:pPr>
         <w:pStyle w:val="Literaturverzeichnis"/>
@@ -4813,7 +4767,7 @@
       <w:r>
         <w:t xml:space="preserve">(10), 1457–1471. doi:</w:t>
       </w:r>
-      <w:hyperlink r:id="rId110">
+      <w:hyperlink r:id="rId111">
         <w:r>
           <w:rPr>
             <w:rStyle w:val="Hyperlink"/>
@@ -4822,8 +4776,8 @@
         </w:r>
       </w:hyperlink>
     </w:p>
-    <w:bookmarkEnd w:id="111"/>
-    <w:bookmarkStart w:id="113" w:name="ref-levinsonOriginHumanMultimodal2014"/>
+    <w:bookmarkEnd w:id="112"/>
+    <w:bookmarkStart w:id="114" w:name="ref-levinsonOriginHumanMultimodal2014"/>
     <w:p>
       <w:pPr>
         <w:pStyle w:val="Literaturverzeichnis"/>
@@ -4855,7 +4809,7 @@
       <w:r>
         <w:t xml:space="preserve">(1651). doi:</w:t>
       </w:r>
-      <w:hyperlink r:id="rId112">
+      <w:hyperlink r:id="rId113">
         <w:r>
           <w:rPr>
             <w:rStyle w:val="Hyperlink"/>
@@ -4864,8 +4818,8 @@
         </w:r>
       </w:hyperlink>
     </w:p>
-    <w:bookmarkEnd w:id="113"/>
-    <w:bookmarkStart w:id="115" w:name="ref-loehrTemporalStructuralPragmatic2012"/>
+    <w:bookmarkEnd w:id="114"/>
+    <w:bookmarkStart w:id="116" w:name="ref-loehrTemporalStructuralPragmatic2012"/>
     <w:p>
       <w:pPr>
         <w:pStyle w:val="Literaturverzeichnis"/>
@@ -4897,7 +4851,7 @@
       <w:r>
         <w:t xml:space="preserve">(1), 71–89. doi:</w:t>
       </w:r>
-      <w:hyperlink r:id="rId114">
+      <w:hyperlink r:id="rId115">
         <w:r>
           <w:rPr>
             <w:rStyle w:val="Hyperlink"/>
@@ -4906,8 +4860,8 @@
         </w:r>
       </w:hyperlink>
     </w:p>
-    <w:bookmarkEnd w:id="115"/>
-    <w:bookmarkStart w:id="117" w:name="ref-mcclavePitchManualGestures1998"/>
+    <w:bookmarkEnd w:id="116"/>
+    <w:bookmarkStart w:id="118" w:name="ref-mcclavePitchManualGestures1998"/>
     <w:p>
       <w:pPr>
         <w:pStyle w:val="Literaturverzeichnis"/>
@@ -4939,7 +4893,7 @@
       <w:r>
         <w:t xml:space="preserve">(2), 69–89. doi:</w:t>
       </w:r>
-      <w:hyperlink r:id="rId116">
+      <w:hyperlink r:id="rId117">
         <w:r>
           <w:rPr>
             <w:rStyle w:val="Hyperlink"/>
@@ -4948,8 +4902,8 @@
         </w:r>
       </w:hyperlink>
     </w:p>
-    <w:bookmarkEnd w:id="117"/>
-    <w:bookmarkStart w:id="119" w:name="X8c88db8bf989011362542a259346c1221e09add"/>
+    <w:bookmarkEnd w:id="118"/>
+    <w:bookmarkStart w:id="120" w:name="X8c88db8bf989011362542a259346c1221e09add"/>
     <w:p>
       <w:pPr>
         <w:pStyle w:val="Literaturverzeichnis"/>
@@ -4981,7 +4935,7 @@
       <w:r>
         <w:t xml:space="preserve">(3), 265–299. doi:</w:t>
       </w:r>
-      <w:hyperlink r:id="rId118">
+      <w:hyperlink r:id="rId119">
         <w:r>
           <w:rPr>
             <w:rStyle w:val="Hyperlink"/>
@@ -4990,8 +4944,8 @@
         </w:r>
       </w:hyperlink>
     </w:p>
-    <w:bookmarkEnd w:id="119"/>
-    <w:bookmarkStart w:id="121" w:name="Xdd9965a016f98a4f579a0fcd89501ac32e70262"/>
+    <w:bookmarkEnd w:id="120"/>
+    <w:bookmarkStart w:id="122" w:name="Xdd9965a016f98a4f579a0fcd89501ac32e70262"/>
     <w:p>
       <w:pPr>
         <w:pStyle w:val="Literaturverzeichnis"/>
@@ -5023,7 +4977,7 @@
       <w:r>
         <w:t xml:space="preserve">, 1–11. doi:</w:t>
       </w:r>
-      <w:hyperlink r:id="rId120">
+      <w:hyperlink r:id="rId121">
         <w:r>
           <w:rPr>
             <w:rStyle w:val="Hyperlink"/>
@@ -5032,8 +4986,8 @@
         </w:r>
       </w:hyperlink>
     </w:p>
-    <w:bookmarkEnd w:id="121"/>
-    <w:bookmarkStart w:id="123" w:name="ref-perrierMotorEquivalenceSpeech2015"/>
+    <w:bookmarkEnd w:id="122"/>
+    <w:bookmarkStart w:id="124" w:name="ref-perrierMotorEquivalenceSpeech2015"/>
     <w:p>
       <w:pPr>
         <w:pStyle w:val="Literaturverzeichnis"/>
@@ -5056,7 +5010,7 @@
       <w:r>
         <w:t xml:space="preserve">(pp. 223–247). John Wiley &amp; Sons, Ltd. doi:</w:t>
       </w:r>
-      <w:hyperlink r:id="rId122">
+      <w:hyperlink r:id="rId123">
         <w:r>
           <w:rPr>
             <w:rStyle w:val="Hyperlink"/>
@@ -5065,8 +5019,8 @@
         </w:r>
       </w:hyperlink>
     </w:p>
-    <w:bookmarkEnd w:id="123"/>
-    <w:bookmarkStart w:id="124" w:name="ref-pinheiroNlmeLinearNonlinear2019"/>
+    <w:bookmarkEnd w:id="124"/>
+    <w:bookmarkStart w:id="125" w:name="ref-pinheiroNlmeLinearNonlinear2019"/>
     <w:p>
       <w:pPr>
         <w:pStyle w:val="Literaturverzeichnis"/>
@@ -5087,8 +5041,8 @@
         <w:t xml:space="preserve">.</w:t>
       </w:r>
     </w:p>
-    <w:bookmarkEnd w:id="124"/>
-    <w:bookmarkStart w:id="126" w:name="ref-pisanskiVoiceModulationWindow2016"/>
+    <w:bookmarkEnd w:id="125"/>
+    <w:bookmarkStart w:id="127" w:name="ref-pisanskiVoiceModulationWindow2016"/>
     <w:p>
       <w:pPr>
         <w:pStyle w:val="Literaturverzeichnis"/>
@@ -5120,7 +5074,7 @@
       <w:r>
         <w:t xml:space="preserve">(4), 304–318. doi:</w:t>
       </w:r>
-      <w:hyperlink r:id="rId125">
+      <w:hyperlink r:id="rId126">
         <w:r>
           <w:rPr>
             <w:rStyle w:val="Hyperlink"/>
@@ -5129,8 +5083,8 @@
         </w:r>
       </w:hyperlink>
     </w:p>
-    <w:bookmarkEnd w:id="126"/>
-    <w:bookmarkStart w:id="128" w:name="ref-pisanskiReturnOzVoice2014"/>
+    <w:bookmarkEnd w:id="127"/>
+    <w:bookmarkStart w:id="129" w:name="ref-pisanskiReturnOzVoice2014"/>
     <w:p>
       <w:pPr>
         <w:pStyle w:val="Literaturverzeichnis"/>
@@ -5162,7 +5116,7 @@
       <w:r>
         <w:t xml:space="preserve">(4), 1316–1331. doi:</w:t>
       </w:r>
-      <w:hyperlink r:id="rId127">
+      <w:hyperlink r:id="rId128">
         <w:r>
           <w:rPr>
             <w:rStyle w:val="Hyperlink"/>
@@ -5171,8 +5125,8 @@
         </w:r>
       </w:hyperlink>
     </w:p>
-    <w:bookmarkEnd w:id="128"/>
-    <w:bookmarkStart w:id="130" w:name="ref-pisanskiCanBlindPersons2016"/>
+    <w:bookmarkEnd w:id="129"/>
+    <w:bookmarkStart w:id="131" w:name="ref-pisanskiCanBlindPersons2016"/>
     <w:p>
       <w:pPr>
         <w:pStyle w:val="Literaturverzeichnis"/>
@@ -5204,7 +5158,7 @@
       <w:r>
         <w:t xml:space="preserve">(4), 20160063. doi:</w:t>
       </w:r>
-      <w:hyperlink r:id="rId129">
+      <w:hyperlink r:id="rId130">
         <w:r>
           <w:rPr>
             <w:rStyle w:val="Hyperlink"/>
@@ -5213,8 +5167,8 @@
         </w:r>
       </w:hyperlink>
     </w:p>
-    <w:bookmarkEnd w:id="130"/>
-    <w:bookmarkStart w:id="132" w:name="ref-pouwEntrainmentModulationGesture2019"/>
+    <w:bookmarkEnd w:id="131"/>
+    <w:bookmarkStart w:id="133" w:name="ref-pouwEntrainmentModulationGesture2019"/>
     <w:p>
       <w:pPr>
         <w:pStyle w:val="Literaturverzeichnis"/>
@@ -5246,7 +5200,7 @@
       <w:r>
         <w:t xml:space="preserve">(3), e12721. doi:</w:t>
       </w:r>
-      <w:hyperlink r:id="rId131">
+      <w:hyperlink r:id="rId132">
         <w:r>
           <w:rPr>
             <w:rStyle w:val="Hyperlink"/>
@@ -5255,8 +5209,8 @@
         </w:r>
       </w:hyperlink>
     </w:p>
-    <w:bookmarkEnd w:id="132"/>
-    <w:bookmarkStart w:id="134" w:name="X9dfbb401dfb226b1887b5ac990ee7f1b87187b2"/>
+    <w:bookmarkEnd w:id="133"/>
+    <w:bookmarkStart w:id="135" w:name="X9dfbb401dfb226b1887b5ac990ee7f1b87187b2"/>
     <w:p>
       <w:pPr>
         <w:pStyle w:val="Literaturverzeichnis"/>
@@ -5279,7 +5233,7 @@
       <w:r>
         <w:t xml:space="preserve">(pp. 68–74). Paderborn: Universitaetsbibliothek Paderborn. doi:</w:t>
       </w:r>
-      <w:hyperlink r:id="rId133">
+      <w:hyperlink r:id="rId134">
         <w:r>
           <w:rPr>
             <w:rStyle w:val="Hyperlink"/>
@@ -5288,8 +5242,8 @@
         </w:r>
       </w:hyperlink>
     </w:p>
-    <w:bookmarkEnd w:id="134"/>
-    <w:bookmarkStart w:id="136" w:name="ref-pouwEnergyFlowsGesturespeech2019a"/>
+    <w:bookmarkEnd w:id="135"/>
+    <w:bookmarkStart w:id="137" w:name="ref-pouwEnergyFlowsGesturespeech2019a"/>
     <w:p>
       <w:pPr>
         <w:pStyle w:val="Literaturverzeichnis"/>
@@ -5312,7 +5266,7 @@
       <w:r>
         <w:t xml:space="preserve"> </w:t>
       </w:r>
-      <w:hyperlink r:id="rId135">
+      <w:hyperlink r:id="rId136">
         <w:r>
           <w:rPr>
             <w:rStyle w:val="Hyperlink"/>
@@ -5321,8 +5275,8 @@
         </w:r>
       </w:hyperlink>
     </w:p>
-    <w:bookmarkEnd w:id="136"/>
-    <w:bookmarkStart w:id="138" w:name="X33c62d16b5268a1d2f7cb8767ed73d2737d1dda"/>
+    <w:bookmarkEnd w:id="137"/>
+    <w:bookmarkStart w:id="139" w:name="X33c62d16b5268a1d2f7cb8767ed73d2737d1dda"/>
     <w:p>
       <w:pPr>
         <w:pStyle w:val="Literaturverzeichnis"/>
@@ -5342,7 +5296,7 @@
       <w:r>
         <w:t xml:space="preserve">. doi:</w:t>
       </w:r>
-      <w:hyperlink r:id="rId137">
+      <w:hyperlink r:id="rId138">
         <w:r>
           <w:rPr>
             <w:rStyle w:val="Hyperlink"/>
@@ -5351,8 +5305,8 @@
         </w:r>
       </w:hyperlink>
     </w:p>
-    <w:bookmarkEnd w:id="138"/>
-    <w:bookmarkStart w:id="139" w:name="ref-pouwAcousticSpecificationUpper2019"/>
+    <w:bookmarkEnd w:id="139"/>
+    <w:bookmarkStart w:id="140" w:name="ref-pouwAcousticSpecificationUpper2019"/>
     <w:p>
       <w:pPr>
         <w:pStyle w:val="Literaturverzeichnis"/>
@@ -5375,7 +5329,7 @@
       <w:r>
         <w:t xml:space="preserve">(pp. 75–80). Paderborn, Germany: Universitaetsbibliothek Paderborn. doi:</w:t>
       </w:r>
-      <w:hyperlink r:id="rId133">
+      <w:hyperlink r:id="rId134">
         <w:r>
           <w:rPr>
             <w:rStyle w:val="Hyperlink"/>
@@ -5384,8 +5338,8 @@
         </w:r>
       </w:hyperlink>
     </w:p>
-    <w:bookmarkEnd w:id="139"/>
-    <w:bookmarkStart w:id="141" w:name="ref-pouwSocialResonanceAcoustic2019"/>
+    <w:bookmarkEnd w:id="140"/>
+    <w:bookmarkStart w:id="142" w:name="ref-pouwSocialResonanceAcoustic2019"/>
     <w:p>
       <w:pPr>
         <w:pStyle w:val="Literaturverzeichnis"/>
@@ -5408,7 +5362,7 @@
       <w:r>
         <w:t xml:space="preserve"> </w:t>
       </w:r>
-      <w:hyperlink r:id="rId140">
+      <w:hyperlink r:id="rId141">
         <w:r>
           <w:rPr>
             <w:rStyle w:val="Hyperlink"/>
@@ -5417,8 +5371,8 @@
         </w:r>
       </w:hyperlink>
     </w:p>
-    <w:bookmarkEnd w:id="141"/>
-    <w:bookmarkStart w:id="143" w:name="ref-pouwMaterialsTutorialGespin20192019"/>
+    <w:bookmarkEnd w:id="142"/>
+    <w:bookmarkStart w:id="144" w:name="ref-pouwMaterialsTutorialGespin20192019"/>
     <w:p>
       <w:pPr>
         <w:pStyle w:val="Literaturverzeichnis"/>
@@ -5441,7 +5395,7 @@
       <w:r>
         <w:t xml:space="preserve"> </w:t>
       </w:r>
-      <w:hyperlink r:id="rId142">
+      <w:hyperlink r:id="rId143">
         <w:r>
           <w:rPr>
             <w:rStyle w:val="Hyperlink"/>
@@ -5450,8 +5404,8 @@
         </w:r>
       </w:hyperlink>
     </w:p>
-    <w:bookmarkEnd w:id="143"/>
-    <w:bookmarkStart w:id="145" w:name="ref-prieurOriginsGesturesLanguage2019"/>
+    <w:bookmarkEnd w:id="144"/>
+    <w:bookmarkStart w:id="146" w:name="ref-prieurOriginsGesturesLanguage2019"/>
     <w:p>
       <w:pPr>
         <w:pStyle w:val="Literaturverzeichnis"/>
@@ -5471,7 +5425,7 @@
       <w:r>
         <w:t xml:space="preserve">. doi:</w:t>
       </w:r>
-      <w:hyperlink r:id="rId144">
+      <w:hyperlink r:id="rId145">
         <w:r>
           <w:rPr>
             <w:rStyle w:val="Hyperlink"/>
@@ -5480,8 +5434,8 @@
         </w:r>
       </w:hyperlink>
     </w:p>
-    <w:bookmarkEnd w:id="145"/>
-    <w:bookmarkStart w:id="147" w:name="ref-ravignaniRhythmSpeechAnimal2019"/>
+    <w:bookmarkEnd w:id="146"/>
+    <w:bookmarkStart w:id="148" w:name="ref-ravignaniRhythmSpeechAnimal2019"/>
     <w:p>
       <w:pPr>
         <w:pStyle w:val="Literaturverzeichnis"/>
@@ -5501,7 +5455,7 @@
       <w:r>
         <w:t xml:space="preserve">. doi:</w:t>
       </w:r>
-      <w:hyperlink r:id="rId146">
+      <w:hyperlink r:id="rId147">
         <w:r>
           <w:rPr>
             <w:rStyle w:val="Hyperlink"/>
@@ -5510,8 +5464,8 @@
         </w:r>
       </w:hyperlink>
     </w:p>
-    <w:bookmarkEnd w:id="147"/>
-    <w:bookmarkStart w:id="149" w:name="X62953c43156ca591b02ffb71d6b4cd6ed47b31e"/>
+    <w:bookmarkEnd w:id="148"/>
+    <w:bookmarkStart w:id="150" w:name="X62953c43156ca591b02ffb71d6b4cd6ed47b31e"/>
     <w:p>
       <w:pPr>
         <w:pStyle w:val="Literaturverzeichnis"/>
@@ -5543,7 +5497,7 @@
       <w:r>
         <w:t xml:space="preserve">(6), 1507–1521. doi:</w:t>
       </w:r>
-      <w:hyperlink r:id="rId148">
+      <w:hyperlink r:id="rId149">
         <w:r>
           <w:rPr>
             <w:rStyle w:val="Hyperlink"/>
@@ -5552,8 +5506,8 @@
         </w:r>
       </w:hyperlink>
     </w:p>
-    <w:bookmarkEnd w:id="149"/>
-    <w:bookmarkStart w:id="150" w:name="ref-roschWaveletCompGuidedTour2014"/>
+    <w:bookmarkEnd w:id="150"/>
+    <w:bookmarkStart w:id="151" w:name="ref-roschWaveletCompGuidedTour2014"/>
     <w:p>
       <w:pPr>
         <w:pStyle w:val="Literaturverzeichnis"/>
@@ -5562,8 +5516,8 @@
         <w:t xml:space="preserve">Rosch, A., &amp; Schmidbauer, H. (2014). WaveletComp 1.1: A guided tour through the R package, 59.</w:t>
       </w:r>
     </w:p>
-    <w:bookmarkEnd w:id="150"/>
-    <w:bookmarkStart w:id="152" w:name="ref-ruiterProductionGestureSpeech2000"/>
+    <w:bookmarkEnd w:id="151"/>
+    <w:bookmarkStart w:id="153" w:name="ref-ruiterProductionGestureSpeech2000"/>
     <w:p>
       <w:pPr>
         <w:pStyle w:val="Literaturverzeichnis"/>
@@ -5595,7 +5549,7 @@
       <w:r>
         <w:t xml:space="preserve">. doi:</w:t>
       </w:r>
-      <w:hyperlink r:id="rId151">
+      <w:hyperlink r:id="rId152">
         <w:r>
           <w:rPr>
             <w:rStyle w:val="Hyperlink"/>
@@ -5604,8 +5558,8 @@
         </w:r>
       </w:hyperlink>
     </w:p>
-    <w:bookmarkEnd w:id="152"/>
-    <w:bookmarkStart w:id="154" w:name="ref-silvaSteadystateStressOne2007"/>
+    <w:bookmarkEnd w:id="153"/>
+    <w:bookmarkStart w:id="155" w:name="ref-silvaSteadystateStressOne2007"/>
     <w:p>
       <w:pPr>
         <w:pStyle w:val="Literaturverzeichnis"/>
@@ -5637,7 +5591,7 @@
       <w:r>
         <w:t xml:space="preserve">(1), 64–68. doi:</w:t>
       </w:r>
-      <w:hyperlink r:id="rId153">
+      <w:hyperlink r:id="rId154">
         <w:r>
           <w:rPr>
             <w:rStyle w:val="Hyperlink"/>
@@ -5646,8 +5600,8 @@
         </w:r>
       </w:hyperlink>
     </w:p>
-    <w:bookmarkEnd w:id="154"/>
-    <w:bookmarkStart w:id="155" w:name="X38a27b3740b33319f9e9987a957cfcfe37cce07"/>
+    <w:bookmarkEnd w:id="155"/>
+    <w:bookmarkStart w:id="156" w:name="X38a27b3740b33319f9e9987a957cfcfe37cce07"/>
     <w:p>
       <w:pPr>
         <w:pStyle w:val="Literaturverzeichnis"/>
@@ -5680,8 +5634,8 @@
         <w:t xml:space="preserve">(1-2), 63–68.</w:t>
       </w:r>
     </w:p>
-    <w:bookmarkEnd w:id="155"/>
-    <w:bookmarkStart w:id="157" w:name="ref-streeckDepictingGesture2008"/>
+    <w:bookmarkEnd w:id="156"/>
+    <w:bookmarkStart w:id="158" w:name="ref-streeckDepictingGesture2008"/>
     <w:p>
       <w:pPr>
         <w:pStyle w:val="Literaturverzeichnis"/>
@@ -5713,7 +5667,7 @@
       <w:r>
         <w:t xml:space="preserve">(3), 285–301. doi:</w:t>
       </w:r>
-      <w:hyperlink r:id="rId156">
+      <w:hyperlink r:id="rId157">
         <w:r>
           <w:rPr>
             <w:rStyle w:val="Hyperlink"/>
@@ -5722,8 +5676,8 @@
         </w:r>
       </w:hyperlink>
     </w:p>
-    <w:bookmarkEnd w:id="157"/>
-    <w:bookmarkStart w:id="158" w:name="X8721421fa98d8b1fff28d0cbe62c6047d523da1"/>
+    <w:bookmarkEnd w:id="158"/>
+    <w:bookmarkStart w:id="159" w:name="X8721421fa98d8b1fff28d0cbe62c6047d523da1"/>
     <w:p>
       <w:pPr>
         <w:pStyle w:val="Literaturverzeichnis"/>
@@ -5744,8 +5698,8 @@
         <w:t xml:space="preserve">. Cambdride, MA: MIT press.</w:t>
       </w:r>
     </w:p>
-    <w:bookmarkEnd w:id="158"/>
-    <w:bookmarkStart w:id="160" w:name="Xc3c61f0822e852466d2bb260a980be772e4e74e"/>
+    <w:bookmarkEnd w:id="159"/>
+    <w:bookmarkStart w:id="161" w:name="Xc3c61f0822e852466d2bb260a980be772e4e74e"/>
     <w:p>
       <w:pPr>
         <w:pStyle w:val="Literaturverzeichnis"/>
@@ -5777,7 +5731,7 @@
       <w:r>
         <w:t xml:space="preserve">(5-6), 641–697. doi:</w:t>
       </w:r>
-      <w:hyperlink r:id="rId159">
+      <w:hyperlink r:id="rId160">
         <w:r>
           <w:rPr>
             <w:rStyle w:val="Hyperlink"/>
@@ -5786,8 +5740,8 @@
         </w:r>
       </w:hyperlink>
     </w:p>
-    <w:bookmarkEnd w:id="160"/>
-    <w:bookmarkStart w:id="162" w:name="ref-turveyCoordination1990"/>
+    <w:bookmarkEnd w:id="161"/>
+    <w:bookmarkStart w:id="163" w:name="ref-turveyCoordination1990"/>
     <w:p>
       <w:pPr>
         <w:pStyle w:val="Literaturverzeichnis"/>
@@ -5819,7 +5773,7 @@
       <w:r>
         <w:t xml:space="preserve">(8), 938–953. doi:</w:t>
       </w:r>
-      <w:hyperlink r:id="rId161">
+      <w:hyperlink r:id="rId162">
         <w:r>
           <w:rPr>
             <w:rStyle w:val="Hyperlink"/>
@@ -5828,8 +5782,8 @@
         </w:r>
       </w:hyperlink>
     </w:p>
-    <w:bookmarkEnd w:id="162"/>
-    <w:bookmarkStart w:id="164" w:name="ref-turveyMediumHapticPerception2014"/>
+    <w:bookmarkEnd w:id="163"/>
+    <w:bookmarkStart w:id="165" w:name="ref-turveyMediumHapticPerception2014"/>
     <w:p>
       <w:pPr>
         <w:pStyle w:val="Literaturverzeichnis"/>
@@ -5861,7 +5815,7 @@
       <w:r>
         <w:t xml:space="preserve">(3), 143–187. doi:</w:t>
       </w:r>
-      <w:hyperlink r:id="rId163">
+      <w:hyperlink r:id="rId164">
         <w:r>
           <w:rPr>
             <w:rStyle w:val="Hyperlink"/>
@@ -5870,8 +5824,8 @@
         </w:r>
       </w:hyperlink>
     </w:p>
-    <w:bookmarkEnd w:id="164"/>
-    <w:bookmarkStart w:id="166" w:name="ref-wagnerGestureSpeechInteraction2014"/>
+    <w:bookmarkEnd w:id="165"/>
+    <w:bookmarkStart w:id="167" w:name="ref-wagnerGestureSpeechInteraction2014"/>
     <w:p>
       <w:pPr>
         <w:pStyle w:val="Literaturverzeichnis"/>
@@ -5903,7 +5857,7 @@
       <w:r>
         <w:t xml:space="preserve">, 209–232. doi:</w:t>
       </w:r>
-      <w:hyperlink r:id="rId165">
+      <w:hyperlink r:id="rId166">
         <w:r>
           <w:rPr>
             <w:rStyle w:val="Hyperlink"/>
@@ -5912,8 +5866,8 @@
         </w:r>
       </w:hyperlink>
     </w:p>
-    <w:bookmarkEnd w:id="166"/>
-    <w:bookmarkStart w:id="168" w:name="ref-winkelmannWrasspInterfaceASSP2018"/>
+    <w:bookmarkEnd w:id="167"/>
+    <w:bookmarkStart w:id="169" w:name="ref-winkelmannWrasspInterfaceASSP2018"/>
     <w:p>
       <w:pPr>
         <w:pStyle w:val="Literaturverzeichnis"/>
@@ -5924,7 +5878,7 @@
       <w:r>
         <w:t xml:space="preserve"> </w:t>
       </w:r>
-      <w:hyperlink r:id="rId167">
+      <w:hyperlink r:id="rId168">
         <w:r>
           <w:rPr>
             <w:rStyle w:val="Hyperlink"/>
@@ -5933,8 +5887,8 @@
         </w:r>
       </w:hyperlink>
     </w:p>
-    <w:bookmarkEnd w:id="168"/>
-    <w:bookmarkStart w:id="170" w:name="X7faded239b70c94498843843a8235dad8ec06a5"/>
+    <w:bookmarkEnd w:id="169"/>
+    <w:bookmarkStart w:id="171" w:name="X7faded239b70c94498843843a8235dad8ec06a5"/>
     <w:p>
       <w:pPr>
         <w:pStyle w:val="Literaturverzeichnis"/>
@@ -5966,7 +5920,7 @@
       <w:r>
         <w:t xml:space="preserve">, 232–245. doi:</w:t>
       </w:r>
-      <w:hyperlink r:id="rId169">
+      <w:hyperlink r:id="rId170">
         <w:r>
           <w:rPr>
             <w:rStyle w:val="Hyperlink"/>
@@ -5975,8 +5929,8 @@
         </w:r>
       </w:hyperlink>
     </w:p>
-    <w:bookmarkEnd w:id="170"/>
-    <w:bookmarkStart w:id="172" w:name="Xbc8c309c40a8251306c96f18dad88e00689584d"/>
+    <w:bookmarkEnd w:id="171"/>
+    <w:bookmarkStart w:id="173" w:name="Xbc8c309c40a8251306c96f18dad88e00689584d"/>
     <w:p>
       <w:pPr>
         <w:pStyle w:val="Literaturverzeichnis"/>
@@ -6008,7 +5962,7 @@
       <w:r>
         <w:t xml:space="preserve">(2), e2003933. doi:</w:t>
       </w:r>
-      <w:hyperlink r:id="rId171">
+      <w:hyperlink r:id="rId172">
         <w:r>
           <w:rPr>
             <w:rStyle w:val="Hyperlink"/>
@@ -6017,8 +5971,42 @@
         </w:r>
       </w:hyperlink>
     </w:p>
-    <w:bookmarkEnd w:id="172"/>
-    <w:bookmarkStart w:id="173" w:name="Xaf7092a748501ecd29eb79d3a5ea285af8d8329"/>
+    <w:bookmarkEnd w:id="173"/>
+    <w:bookmarkStart w:id="174" w:name="ref-amazeenCouplingBreathingMovement2001"/>
+    <w:p>
+      <w:pPr>
+        <w:pStyle w:val="Literaturverzeichnis"/>
+      </w:pPr>
+      <w:r>
+        <w:t xml:space="preserve">Amazeen, P. G., Amazeen, E. L., &amp; Beek, P. J. (2001). Coupling of breathing and movement during manual wheelchair propulsion.</w:t>
+      </w:r>
+      <w:r>
+        <w:t xml:space="preserve"> </w:t>
+      </w:r>
+      <w:r>
+        <w:rPr>
+          <w:i/>
+        </w:rPr>
+        <w:t xml:space="preserve">Journal of Experimental Psychology: Human Perception and Performance</w:t>
+      </w:r>
+      <w:r>
+        <w:t xml:space="preserve">,</w:t>
+      </w:r>
+      <w:r>
+        <w:t xml:space="preserve"> </w:t>
+      </w:r>
+      <w:r>
+        <w:rPr>
+          <w:i/>
+        </w:rPr>
+        <w:t xml:space="preserve">27</w:t>
+      </w:r>
+      <w:r>
+        <w:t xml:space="preserve">(5), 1243–1259.</w:t>
+      </w:r>
+    </w:p>
+    <w:bookmarkEnd w:id="174"/>
+    <w:bookmarkStart w:id="175" w:name="Xaf7092a748501ecd29eb79d3a5ea285af8d8329"/>
     <w:p>
       <w:pPr>
         <w:pStyle w:val="Literaturverzeichnis"/>
@@ -6050,7 +6038,7 @@
       <w:r>
         <w:t xml:space="preserve">(2), 176–202. doi:</w:t>
       </w:r>
-      <w:hyperlink r:id="rId57">
+      <w:hyperlink r:id="rId58">
         <w:r>
           <w:rPr>
             <w:rStyle w:val="Hyperlink"/>
@@ -6059,8 +6047,8 @@
         </w:r>
       </w:hyperlink>
     </w:p>
-    <w:bookmarkEnd w:id="173"/>
-    <w:bookmarkStart w:id="174" w:name="ref-corballisHandMouthOrigins2002"/>
+    <w:bookmarkEnd w:id="175"/>
+    <w:bookmarkStart w:id="176" w:name="ref-corballisHandMouthOrigins2002"/>
     <w:p>
       <w:pPr>
         <w:pStyle w:val="Literaturverzeichnis"/>
@@ -6081,8 +6069,8 @@
         <w:t xml:space="preserve">. Princeton, NJ.: Princeton University Press.</w:t>
       </w:r>
     </w:p>
-    <w:bookmarkEnd w:id="174"/>
-    <w:bookmarkStart w:id="175" w:name="X72c119f4db285ab04354dc73fd5dd01a6c353eb"/>
+    <w:bookmarkEnd w:id="176"/>
+    <w:bookmarkStart w:id="177" w:name="X72c119f4db285ab04354dc73fd5dd01a6c353eb"/>
     <w:p>
       <w:pPr>
         <w:pStyle w:val="Literaturverzeichnis"/>
@@ -6114,7 +6102,7 @@
       <w:r>
         <w:t xml:space="preserve">(2), 287–302. doi:</w:t>
       </w:r>
-      <w:hyperlink r:id="rId60">
+      <w:hyperlink r:id="rId61">
         <w:r>
           <w:rPr>
             <w:rStyle w:val="Hyperlink"/>
@@ -6123,8 +6111,8 @@
         </w:r>
       </w:hyperlink>
     </w:p>
-    <w:bookmarkEnd w:id="175"/>
-    <w:bookmarkStart w:id="176" w:name="ref-cravottaEffectsEncouragingUse2019"/>
+    <w:bookmarkEnd w:id="177"/>
+    <w:bookmarkStart w:id="178" w:name="ref-cravottaEffectsEncouragingUse2019"/>
     <w:p>
       <w:pPr>
         <w:pStyle w:val="Literaturverzeichnis"/>
@@ -6144,7 +6132,7 @@
       <w:r>
         <w:t xml:space="preserve">. doi:</w:t>
       </w:r>
-      <w:hyperlink r:id="rId62">
+      <w:hyperlink r:id="rId63">
         <w:r>
           <w:rPr>
             <w:rStyle w:val="Hyperlink"/>
@@ -6153,8 +6141,8 @@
         </w:r>
       </w:hyperlink>
     </w:p>
-    <w:bookmarkEnd w:id="176"/>
-    <w:bookmarkStart w:id="177" w:name="Xc0f8bb09218853feb02065d863faa4855af83a3"/>
+    <w:bookmarkEnd w:id="178"/>
+    <w:bookmarkStart w:id="179" w:name="Xc0f8bb09218853feb02065d863faa4855af83a3"/>
     <w:p>
       <w:pPr>
         <w:pStyle w:val="Literaturverzeichnis"/>
@@ -6186,7 +6174,7 @@
       <w:r>
         <w:t xml:space="preserve">, 268–283. doi:</w:t>
       </w:r>
-      <w:hyperlink r:id="rId64">
+      <w:hyperlink r:id="rId65">
         <w:r>
           <w:rPr>
             <w:rStyle w:val="Hyperlink"/>
@@ -6195,8 +6183,8 @@
         </w:r>
       </w:hyperlink>
     </w:p>
-    <w:bookmarkEnd w:id="177"/>
-    <w:bookmarkStart w:id="178" w:name="X88e12d0621b98ceb117e09c87a5acbe4bced2df"/>
+    <w:bookmarkEnd w:id="179"/>
+    <w:bookmarkStart w:id="180" w:name="X88e12d0621b98ceb117e09c87a5acbe4bced2df"/>
     <w:p>
       <w:pPr>
         <w:pStyle w:val="Literaturverzeichnis"/>
@@ -6228,7 +6216,7 @@
       <w:r>
         <w:t xml:space="preserve">(4), 226–237. doi:</w:t>
       </w:r>
-      <w:hyperlink r:id="rId66">
+      <w:hyperlink r:id="rId67">
         <w:r>
           <w:rPr>
             <w:rStyle w:val="Hyperlink"/>
@@ -6237,8 +6225,8 @@
         </w:r>
       </w:hyperlink>
     </w:p>
-    <w:bookmarkEnd w:id="178"/>
-    <w:bookmarkStart w:id="179" w:name="ref-ejiriCooccurencesPreverbalVocal2001"/>
+    <w:bookmarkEnd w:id="180"/>
+    <w:bookmarkStart w:id="181" w:name="ref-ejiriCooccurencesPreverbalVocal2001"/>
     <w:p>
       <w:pPr>
         <w:pStyle w:val="Literaturverzeichnis"/>
@@ -6270,7 +6258,7 @@
       <w:r>
         <w:t xml:space="preserve">(1), 40–48. doi:</w:t>
       </w:r>
-      <w:hyperlink r:id="rId68">
+      <w:hyperlink r:id="rId69">
         <w:r>
           <w:rPr>
             <w:rStyle w:val="Hyperlink"/>
@@ -6279,8 +6267,8 @@
         </w:r>
       </w:hyperlink>
     </w:p>
-    <w:bookmarkEnd w:id="179"/>
-    <w:bookmarkStart w:id="180" w:name="X0bccd260c2183a356f2189448d94c0012831d05"/>
+    <w:bookmarkEnd w:id="181"/>
+    <w:bookmarkStart w:id="182" w:name="X0bccd260c2183a356f2189448d94c0012831d05"/>
     <w:p>
       <w:pPr>
         <w:pStyle w:val="Literaturverzeichnis"/>
@@ -6312,7 +6300,7 @@
       <w:r>
         <w:t xml:space="preserve">(3), 850–864. doi:</w:t>
       </w:r>
-      <w:hyperlink r:id="rId70">
+      <w:hyperlink r:id="rId71">
         <w:r>
           <w:rPr>
             <w:rStyle w:val="Hyperlink"/>
@@ -6321,8 +6309,8 @@
         </w:r>
       </w:hyperlink>
     </w:p>
-    <w:bookmarkEnd w:id="180"/>
-    <w:bookmarkStart w:id="181" w:name="Xe5c18d68975ba2cb65cef96e09ffb03a65ce021"/>
+    <w:bookmarkEnd w:id="182"/>
+    <w:bookmarkStart w:id="183" w:name="Xe5c18d68975ba2cb65cef96e09ffb03a65ce021"/>
     <w:p>
       <w:pPr>
         <w:pStyle w:val="Literaturverzeichnis"/>
@@ -6345,7 +6333,7 @@
       <w:r>
         <w:t xml:space="preserve"> </w:t>
       </w:r>
-      <w:hyperlink r:id="rId72">
+      <w:hyperlink r:id="rId73">
         <w:r>
           <w:rPr>
             <w:rStyle w:val="Hyperlink"/>
@@ -6354,8 +6342,8 @@
         </w:r>
       </w:hyperlink>
     </w:p>
-    <w:bookmarkEnd w:id="181"/>
-    <w:bookmarkStart w:id="182" w:name="X72eff93da04fe42da7e8f6d1d4dba12a713baca"/>
+    <w:bookmarkEnd w:id="183"/>
+    <w:bookmarkStart w:id="184" w:name="X72eff93da04fe42da7e8f6d1d4dba12a713baca"/>
     <w:p>
       <w:pPr>
         <w:pStyle w:val="Literaturverzeichnis"/>
@@ -6387,7 +6375,7 @@
       <w:r>
         <w:t xml:space="preserve">(5), 1809–1829. doi:</w:t>
       </w:r>
-      <w:hyperlink r:id="rId74">
+      <w:hyperlink r:id="rId75">
         <w:r>
           <w:rPr>
             <w:rStyle w:val="Hyperlink"/>
@@ -6396,8 +6384,8 @@
         </w:r>
       </w:hyperlink>
     </w:p>
-    <w:bookmarkEnd w:id="182"/>
-    <w:bookmarkStart w:id="183" w:name="X0af91d51a90cf0c2ac20687e29fce470878b11a"/>
+    <w:bookmarkEnd w:id="184"/>
+    <w:bookmarkStart w:id="185" w:name="X0af91d51a90cf0c2ac20687e29fce470878b11a"/>
     <w:p>
       <w:pPr>
         <w:pStyle w:val="Literaturverzeichnis"/>
@@ -6429,7 +6417,7 @@
       <w:r>
         <w:t xml:space="preserve">. doi:</w:t>
       </w:r>
-      <w:hyperlink r:id="rId76">
+      <w:hyperlink r:id="rId77">
         <w:r>
           <w:rPr>
             <w:rStyle w:val="Hyperlink"/>
@@ -6438,8 +6426,8 @@
         </w:r>
       </w:hyperlink>
     </w:p>
-    <w:bookmarkEnd w:id="183"/>
-    <w:bookmarkStart w:id="184" w:name="Xc4800c65856a99a7e49b2440700226d8d05abe2"/>
+    <w:bookmarkEnd w:id="185"/>
+    <w:bookmarkStart w:id="186" w:name="Xc4800c65856a99a7e49b2440700226d8d05abe2"/>
     <w:p>
       <w:pPr>
         <w:pStyle w:val="Literaturverzeichnis"/>
@@ -6471,7 +6459,7 @@
       <w:r>
         <w:t xml:space="preserve">(9). doi:</w:t>
       </w:r>
-      <w:hyperlink r:id="rId78">
+      <w:hyperlink r:id="rId79">
         <w:r>
           <w:rPr>
             <w:rStyle w:val="Hyperlink"/>
@@ -6480,8 +6468,8 @@
         </w:r>
       </w:hyperlink>
     </w:p>
-    <w:bookmarkEnd w:id="184"/>
-    <w:bookmarkStart w:id="185" w:name="X2d4cfd933be52c0802103790af47fd916a25cf0"/>
+    <w:bookmarkEnd w:id="186"/>
+    <w:bookmarkStart w:id="187" w:name="X2d4cfd933be52c0802103790af47fd916a25cf0"/>
     <w:p>
       <w:pPr>
         <w:pStyle w:val="Literaturverzeichnis"/>
@@ -6513,7 +6501,7 @@
       <w:r>
         <w:t xml:space="preserve">(5-2), 425–430. doi:</w:t>
       </w:r>
-      <w:hyperlink r:id="rId80">
+      <w:hyperlink r:id="rId81">
         <w:r>
           <w:rPr>
             <w:rStyle w:val="Hyperlink"/>
@@ -6522,8 +6510,8 @@
         </w:r>
       </w:hyperlink>
     </w:p>
-    <w:bookmarkEnd w:id="185"/>
-    <w:bookmarkStart w:id="186" w:name="ref-ginosarLearningIndividualStyles2019"/>
+    <w:bookmarkEnd w:id="187"/>
+    <w:bookmarkStart w:id="188" w:name="ref-ginosarLearningIndividualStyles2019"/>
     <w:p>
       <w:pPr>
         <w:pStyle w:val="Literaturverzeichnis"/>
@@ -6549,7 +6537,7 @@
       <w:r>
         <w:t xml:space="preserve"> </w:t>
       </w:r>
-      <w:hyperlink r:id="rId82">
+      <w:hyperlink r:id="rId83">
         <w:r>
           <w:rPr>
             <w:rStyle w:val="Hyperlink"/>
@@ -6558,8 +6546,8 @@
         </w:r>
       </w:hyperlink>
     </w:p>
-    <w:bookmarkEnd w:id="186"/>
-    <w:bookmarkStart w:id="187" w:name="ref-hardusToolUseWild2009"/>
+    <w:bookmarkEnd w:id="188"/>
+    <w:bookmarkStart w:id="189" w:name="ref-hardusToolUseWild2009"/>
     <w:p>
       <w:pPr>
         <w:pStyle w:val="Literaturverzeichnis"/>
@@ -6591,7 +6579,7 @@
       <w:r>
         <w:t xml:space="preserve">(1673), 3689–3694. doi:</w:t>
       </w:r>
-      <w:hyperlink r:id="rId84">
+      <w:hyperlink r:id="rId85">
         <w:r>
           <w:rPr>
             <w:rStyle w:val="Hyperlink"/>
@@ -6600,8 +6588,8 @@
         </w:r>
       </w:hyperlink>
     </w:p>
-    <w:bookmarkEnd w:id="187"/>
-    <w:bookmarkStart w:id="188" w:name="ref-hastieGamGeneralizedAdditive2019"/>
+    <w:bookmarkEnd w:id="189"/>
+    <w:bookmarkStart w:id="190" w:name="ref-hastieGamGeneralizedAdditive2019"/>
     <w:p>
       <w:pPr>
         <w:pStyle w:val="Literaturverzeichnis"/>
@@ -6612,7 +6600,7 @@
       <w:r>
         <w:t xml:space="preserve"> </w:t>
       </w:r>
-      <w:hyperlink r:id="rId86">
+      <w:hyperlink r:id="rId87">
         <w:r>
           <w:rPr>
             <w:rStyle w:val="Hyperlink"/>
@@ -6621,8 +6609,8 @@
         </w:r>
       </w:hyperlink>
     </w:p>
-    <w:bookmarkEnd w:id="188"/>
-    <w:bookmarkStart w:id="189" w:name="ref-heAmplitudeEnvelopeKinematics2017a"/>
+    <w:bookmarkEnd w:id="190"/>
+    <w:bookmarkStart w:id="191" w:name="ref-heAmplitudeEnvelopeKinematics2017a"/>
     <w:p>
       <w:pPr>
         <w:pStyle w:val="Literaturverzeichnis"/>
@@ -6654,7 +6642,7 @@
       <w:r>
         <w:t xml:space="preserve">(5), 3582–3582. doi:</w:t>
       </w:r>
-      <w:hyperlink r:id="rId88">
+      <w:hyperlink r:id="rId89">
         <w:r>
           <w:rPr>
             <w:rStyle w:val="Hyperlink"/>
@@ -6663,8 +6651,8 @@
         </w:r>
       </w:hyperlink>
     </w:p>
-    <w:bookmarkEnd w:id="189"/>
-    <w:bookmarkStart w:id="190" w:name="Xf66ea82e3fe54b574ffa30b1e9a3c93ae88014b"/>
+    <w:bookmarkEnd w:id="191"/>
+    <w:bookmarkStart w:id="192" w:name="Xf66ea82e3fe54b574ffa30b1e9a3c93ae88014b"/>
     <w:p>
       <w:pPr>
         <w:pStyle w:val="Literaturverzeichnis"/>
@@ -6696,7 +6684,7 @@
       <w:r>
         <w:t xml:space="preserve">(8), 639–652. doi:</w:t>
       </w:r>
-      <w:hyperlink r:id="rId90">
+      <w:hyperlink r:id="rId91">
         <w:r>
           <w:rPr>
             <w:rStyle w:val="Hyperlink"/>
@@ -6705,8 +6693,8 @@
         </w:r>
       </w:hyperlink>
     </w:p>
-    <w:bookmarkEnd w:id="190"/>
-    <w:bookmarkStart w:id="191" w:name="ref-iversonHandMouthBrain2005"/>
+    <w:bookmarkEnd w:id="192"/>
+    <w:bookmarkStart w:id="193" w:name="ref-iversonHandMouthBrain2005"/>
     <w:p>
       <w:pPr>
         <w:pStyle w:val="Literaturverzeichnis"/>
@@ -6727,8 +6715,8 @@
         <w:t xml:space="preserve">, 22.</w:t>
       </w:r>
     </w:p>
-    <w:bookmarkEnd w:id="191"/>
-    <w:bookmarkStart w:id="192" w:name="ref-kelsoConvergingEvidenceSupport1984"/>
+    <w:bookmarkEnd w:id="193"/>
+    <w:bookmarkStart w:id="194" w:name="ref-kelsoConvergingEvidenceSupport1984"/>
     <w:p>
       <w:pPr>
         <w:pStyle w:val="Literaturverzeichnis"/>
@@ -6760,7 +6748,7 @@
       <w:r>
         <w:t xml:space="preserve">(6 Pt 2), R928–935. doi:</w:t>
       </w:r>
-      <w:hyperlink r:id="rId93">
+      <w:hyperlink r:id="rId94">
         <w:r>
           <w:rPr>
             <w:rStyle w:val="Hyperlink"/>
@@ -6769,8 +6757,8 @@
         </w:r>
       </w:hyperlink>
     </w:p>
-    <w:bookmarkEnd w:id="192"/>
-    <w:bookmarkStart w:id="193" w:name="X704a0b81f3dcbf424685894ccf12bd65cc095e7"/>
+    <w:bookmarkEnd w:id="194"/>
+    <w:bookmarkStart w:id="195" w:name="X704a0b81f3dcbf424685894ccf12bd65cc095e7"/>
     <w:p>
       <w:pPr>
         <w:pStyle w:val="Literaturverzeichnis"/>
@@ -6802,7 +6790,7 @@
       <w:r>
         <w:t xml:space="preserve">(1), 163–170. doi:</w:t>
       </w:r>
-      <w:hyperlink r:id="rId95">
+      <w:hyperlink r:id="rId96">
         <w:r>
           <w:rPr>
             <w:rStyle w:val="Hyperlink"/>
@@ -6811,8 +6799,8 @@
         </w:r>
       </w:hyperlink>
     </w:p>
-    <w:bookmarkEnd w:id="193"/>
-    <w:bookmarkStart w:id="194" w:name="ref-kitaPointingWhereLanguage2003"/>
+    <w:bookmarkEnd w:id="195"/>
+    <w:bookmarkStart w:id="196" w:name="ref-kitaPointingWhereLanguage2003"/>
     <w:p>
       <w:pPr>
         <w:pStyle w:val="Literaturverzeichnis"/>
@@ -6833,8 +6821,8 @@
         <w:t xml:space="preserve">. Mahwah, NJ, US: Lawrence Erlbaum Associates Publishers.</w:t>
       </w:r>
     </w:p>
-    <w:bookmarkEnd w:id="194"/>
-    <w:bookmarkStart w:id="195" w:name="ref-krahmerEffectsVisualBeats2007"/>
+    <w:bookmarkEnd w:id="196"/>
+    <w:bookmarkStart w:id="197" w:name="ref-krahmerEffectsVisualBeats2007"/>
     <w:p>
       <w:pPr>
         <w:pStyle w:val="Literaturverzeichnis"/>
@@ -6866,7 +6854,7 @@
       <w:r>
         <w:t xml:space="preserve">(3), 396–414. doi:</w:t>
       </w:r>
-      <w:hyperlink r:id="rId98">
+      <w:hyperlink r:id="rId99">
         <w:r>
           <w:rPr>
             <w:rStyle w:val="Hyperlink"/>
@@ -6875,8 +6863,8 @@
         </w:r>
       </w:hyperlink>
     </w:p>
-    <w:bookmarkEnd w:id="195"/>
-    <w:bookmarkStart w:id="196" w:name="X24c17fc88018664bf36bf58f5287533026e8e79"/>
+    <w:bookmarkEnd w:id="197"/>
+    <w:bookmarkStart w:id="198" w:name="X24c17fc88018664bf36bf58f5287533026e8e79"/>
     <w:p>
       <w:pPr>
         <w:pStyle w:val="Literaturverzeichnis"/>
@@ -6908,7 +6896,7 @@
       <w:r>
         <w:t xml:space="preserve">(1658). doi:</w:t>
       </w:r>
-      <w:hyperlink r:id="rId100">
+      <w:hyperlink r:id="rId101">
         <w:r>
           <w:rPr>
             <w:rStyle w:val="Hyperlink"/>
@@ -6917,8 +6905,8 @@
         </w:r>
       </w:hyperlink>
     </w:p>
-    <w:bookmarkEnd w:id="196"/>
-    <w:bookmarkStart w:id="197" w:name="ref-krivokapicKinematicStudyProsodic2017"/>
+    <w:bookmarkEnd w:id="198"/>
+    <w:bookmarkStart w:id="199" w:name="ref-krivokapicKinematicStudyProsodic2017"/>
     <w:p>
       <w:pPr>
         <w:pStyle w:val="Literaturverzeichnis"/>
@@ -6950,7 +6938,7 @@
       <w:r>
         <w:t xml:space="preserve">(1), 3. doi:</w:t>
       </w:r>
-      <w:hyperlink r:id="rId102">
+      <w:hyperlink r:id="rId103">
         <w:r>
           <w:rPr>
             <w:rStyle w:val="Hyperlink"/>
@@ -6959,8 +6947,8 @@
         </w:r>
       </w:hyperlink>
     </w:p>
-    <w:bookmarkEnd w:id="197"/>
-    <w:bookmarkStart w:id="198" w:name="ref-kucherenkoAnalyzingInputOutput2019"/>
+    <w:bookmarkEnd w:id="199"/>
+    <w:bookmarkStart w:id="200" w:name="ref-kucherenkoAnalyzingInputOutput2019"/>
     <w:p>
       <w:pPr>
         <w:pStyle w:val="Literaturverzeichnis"/>
@@ -6983,7 +6971,7 @@
       <w:r>
         <w:t xml:space="preserve">(pp. 97–104). Paris, France: ACM Press. doi:</w:t>
       </w:r>
-      <w:hyperlink r:id="rId104">
+      <w:hyperlink r:id="rId105">
         <w:r>
           <w:rPr>
             <w:rStyle w:val="Hyperlink"/>
@@ -6992,8 +6980,8 @@
         </w:r>
       </w:hyperlink>
     </w:p>
-    <w:bookmarkEnd w:id="198"/>
-    <w:bookmarkStart w:id="199" w:name="X2affa6ff059fc0e692d0415ace4c2d8347d9f7f"/>
+    <w:bookmarkEnd w:id="200"/>
+    <w:bookmarkStart w:id="201" w:name="X2affa6ff059fc0e692d0415ace4c2d8347d9f7f"/>
     <w:p>
       <w:pPr>
         <w:pStyle w:val="Literaturverzeichnis"/>
@@ -7028,7 +7016,7 @@
       <w:r>
         <w:t xml:space="preserve"> </w:t>
       </w:r>
-      <w:hyperlink r:id="rId106">
+      <w:hyperlink r:id="rId107">
         <w:r>
           <w:rPr>
             <w:rStyle w:val="Hyperlink"/>
@@ -7037,8 +7025,8 @@
         </w:r>
       </w:hyperlink>
     </w:p>
-    <w:bookmarkEnd w:id="199"/>
-    <w:bookmarkStart w:id="200" w:name="ref-larssonBipedalStepsDevelopment2019"/>
+    <w:bookmarkEnd w:id="201"/>
+    <w:bookmarkStart w:id="202" w:name="ref-larssonBipedalStepsDevelopment2019"/>
     <w:p>
       <w:pPr>
         <w:pStyle w:val="Literaturverzeichnis"/>
@@ -7070,7 +7058,7 @@
       <w:r>
         <w:t xml:space="preserve">, 2059204319892617. doi:</w:t>
       </w:r>
-      <w:hyperlink r:id="rId108">
+      <w:hyperlink r:id="rId109">
         <w:r>
           <w:rPr>
             <w:rStyle w:val="Hyperlink"/>
@@ -7079,8 +7067,8 @@
         </w:r>
       </w:hyperlink>
     </w:p>
-    <w:bookmarkEnd w:id="200"/>
-    <w:bookmarkStart w:id="201" w:name="ref-leonardTemporalRelationBeat2011"/>
+    <w:bookmarkEnd w:id="202"/>
+    <w:bookmarkStart w:id="203" w:name="ref-leonardTemporalRelationBeat2011"/>
     <w:p>
       <w:pPr>
         <w:pStyle w:val="Literaturverzeichnis"/>
@@ -7112,7 +7100,7 @@
       <w:r>
         <w:t xml:space="preserve">(10), 1457–1471. doi:</w:t>
       </w:r>
-      <w:hyperlink r:id="rId110">
+      <w:hyperlink r:id="rId111">
         <w:r>
           <w:rPr>
             <w:rStyle w:val="Hyperlink"/>
@@ -7121,8 +7109,8 @@
         </w:r>
       </w:hyperlink>
     </w:p>
-    <w:bookmarkEnd w:id="201"/>
-    <w:bookmarkStart w:id="202" w:name="ref-levinsonOriginHumanMultimodal2014"/>
+    <w:bookmarkEnd w:id="203"/>
+    <w:bookmarkStart w:id="204" w:name="ref-levinsonOriginHumanMultimodal2014"/>
     <w:p>
       <w:pPr>
         <w:pStyle w:val="Literaturverzeichnis"/>
@@ -7154,7 +7142,7 @@
       <w:r>
         <w:t xml:space="preserve">(1651). doi:</w:t>
       </w:r>
-      <w:hyperlink r:id="rId112">
+      <w:hyperlink r:id="rId113">
         <w:r>
           <w:rPr>
             <w:rStyle w:val="Hyperlink"/>
@@ -7163,8 +7151,8 @@
         </w:r>
       </w:hyperlink>
     </w:p>
-    <w:bookmarkEnd w:id="202"/>
-    <w:bookmarkStart w:id="203" w:name="ref-loehrTemporalStructuralPragmatic2012"/>
+    <w:bookmarkEnd w:id="204"/>
+    <w:bookmarkStart w:id="205" w:name="ref-loehrTemporalStructuralPragmatic2012"/>
     <w:p>
       <w:pPr>
         <w:pStyle w:val="Literaturverzeichnis"/>
@@ -7196,7 +7184,7 @@
       <w:r>
         <w:t xml:space="preserve">(1), 71–89. doi:</w:t>
       </w:r>
-      <w:hyperlink r:id="rId114">
+      <w:hyperlink r:id="rId115">
         <w:r>
           <w:rPr>
             <w:rStyle w:val="Hyperlink"/>
@@ -7205,8 +7193,8 @@
         </w:r>
       </w:hyperlink>
     </w:p>
-    <w:bookmarkEnd w:id="203"/>
-    <w:bookmarkStart w:id="204" w:name="ref-mcclavePitchManualGestures1998"/>
+    <w:bookmarkEnd w:id="205"/>
+    <w:bookmarkStart w:id="206" w:name="ref-mcclavePitchManualGestures1998"/>
     <w:p>
       <w:pPr>
         <w:pStyle w:val="Literaturverzeichnis"/>
@@ -7238,7 +7226,7 @@
       <w:r>
         <w:t xml:space="preserve">(2), 69–89. doi:</w:t>
       </w:r>
-      <w:hyperlink r:id="rId116">
+      <w:hyperlink r:id="rId117">
         <w:r>
           <w:rPr>
             <w:rStyle w:val="Hyperlink"/>
@@ -7247,8 +7235,8 @@
         </w:r>
       </w:hyperlink>
     </w:p>
-    <w:bookmarkEnd w:id="204"/>
-    <w:bookmarkStart w:id="205" w:name="X8c88db8bf989011362542a259346c1221e09add"/>
+    <w:bookmarkEnd w:id="206"/>
+    <w:bookmarkStart w:id="207" w:name="X8c88db8bf989011362542a259346c1221e09add"/>
     <w:p>
       <w:pPr>
         <w:pStyle w:val="Literaturverzeichnis"/>
@@ -7280,7 +7268,7 @@
       <w:r>
         <w:t xml:space="preserve">(3), 265–299. doi:</w:t>
       </w:r>
-      <w:hyperlink r:id="rId118">
+      <w:hyperlink r:id="rId119">
         <w:r>
           <w:rPr>
             <w:rStyle w:val="Hyperlink"/>
@@ -7289,8 +7277,8 @@
         </w:r>
       </w:hyperlink>
     </w:p>
-    <w:bookmarkEnd w:id="205"/>
-    <w:bookmarkStart w:id="206" w:name="Xdd9965a016f98a4f579a0fcd89501ac32e70262"/>
+    <w:bookmarkEnd w:id="207"/>
+    <w:bookmarkStart w:id="208" w:name="Xdd9965a016f98a4f579a0fcd89501ac32e70262"/>
     <w:p>
       <w:pPr>
         <w:pStyle w:val="Literaturverzeichnis"/>
@@ -7322,7 +7310,7 @@
       <w:r>
         <w:t xml:space="preserve">, 1–11. doi:</w:t>
       </w:r>
-      <w:hyperlink r:id="rId120">
+      <w:hyperlink r:id="rId121">
         <w:r>
           <w:rPr>
             <w:rStyle w:val="Hyperlink"/>
@@ -7331,8 +7319,8 @@
         </w:r>
       </w:hyperlink>
     </w:p>
-    <w:bookmarkEnd w:id="206"/>
-    <w:bookmarkStart w:id="207" w:name="ref-perrierMotorEquivalenceSpeech2015"/>
+    <w:bookmarkEnd w:id="208"/>
+    <w:bookmarkStart w:id="209" w:name="ref-perrierMotorEquivalenceSpeech2015"/>
     <w:p>
       <w:pPr>
         <w:pStyle w:val="Literaturverzeichnis"/>
@@ -7355,7 +7343,7 @@
       <w:r>
         <w:t xml:space="preserve">(pp. 223–247). John Wiley &amp; Sons, Ltd. doi:</w:t>
       </w:r>
-      <w:hyperlink r:id="rId122">
+      <w:hyperlink r:id="rId123">
         <w:r>
           <w:rPr>
             <w:rStyle w:val="Hyperlink"/>
@@ -7364,8 +7352,8 @@
         </w:r>
       </w:hyperlink>
     </w:p>
-    <w:bookmarkEnd w:id="207"/>
-    <w:bookmarkStart w:id="208" w:name="ref-pinheiroNlmeLinearNonlinear2019"/>
+    <w:bookmarkEnd w:id="209"/>
+    <w:bookmarkStart w:id="210" w:name="ref-pinheiroNlmeLinearNonlinear2019"/>
     <w:p>
       <w:pPr>
         <w:pStyle w:val="Literaturverzeichnis"/>
@@ -7386,8 +7374,8 @@
         <w:t xml:space="preserve">.</w:t>
       </w:r>
     </w:p>
-    <w:bookmarkEnd w:id="208"/>
-    <w:bookmarkStart w:id="209" w:name="ref-pisanskiVoiceModulationWindow2016"/>
+    <w:bookmarkEnd w:id="210"/>
+    <w:bookmarkStart w:id="211" w:name="ref-pisanskiVoiceModulationWindow2016"/>
     <w:p>
       <w:pPr>
         <w:pStyle w:val="Literaturverzeichnis"/>
@@ -7419,7 +7407,7 @@
       <w:r>
         <w:t xml:space="preserve">(4), 304–318. doi:</w:t>
       </w:r>
-      <w:hyperlink r:id="rId125">
+      <w:hyperlink r:id="rId126">
         <w:r>
           <w:rPr>
             <w:rStyle w:val="Hyperlink"/>
@@ -7428,8 +7416,8 @@
         </w:r>
       </w:hyperlink>
     </w:p>
-    <w:bookmarkEnd w:id="209"/>
-    <w:bookmarkStart w:id="210" w:name="ref-pisanskiReturnOzVoice2014"/>
+    <w:bookmarkEnd w:id="211"/>
+    <w:bookmarkStart w:id="212" w:name="ref-pisanskiReturnOzVoice2014"/>
     <w:p>
       <w:pPr>
         <w:pStyle w:val="Literaturverzeichnis"/>
@@ -7461,7 +7449,7 @@
       <w:r>
         <w:t xml:space="preserve">(4), 1316–1331. doi:</w:t>
       </w:r>
-      <w:hyperlink r:id="rId127">
+      <w:hyperlink r:id="rId128">
         <w:r>
           <w:rPr>
             <w:rStyle w:val="Hyperlink"/>
@@ -7470,8 +7458,8 @@
         </w:r>
       </w:hyperlink>
     </w:p>
-    <w:bookmarkEnd w:id="210"/>
-    <w:bookmarkStart w:id="211" w:name="ref-pisanskiCanBlindPersons2016"/>
+    <w:bookmarkEnd w:id="212"/>
+    <w:bookmarkStart w:id="213" w:name="ref-pisanskiCanBlindPersons2016"/>
     <w:p>
       <w:pPr>
         <w:pStyle w:val="Literaturverzeichnis"/>
@@ -7503,7 +7491,7 @@
       <w:r>
         <w:t xml:space="preserve">(4), 20160063. doi:</w:t>
       </w:r>
-      <w:hyperlink r:id="rId129">
+      <w:hyperlink r:id="rId130">
         <w:r>
           <w:rPr>
             <w:rStyle w:val="Hyperlink"/>
@@ -7512,8 +7500,8 @@
         </w:r>
       </w:hyperlink>
     </w:p>
-    <w:bookmarkEnd w:id="211"/>
-    <w:bookmarkStart w:id="212" w:name="ref-pouwEntrainmentModulationGesture2019"/>
+    <w:bookmarkEnd w:id="213"/>
+    <w:bookmarkStart w:id="214" w:name="ref-pouwEntrainmentModulationGesture2019"/>
     <w:p>
       <w:pPr>
         <w:pStyle w:val="Literaturverzeichnis"/>
@@ -7545,7 +7533,7 @@
       <w:r>
         <w:t xml:space="preserve">(3), e12721. doi:</w:t>
       </w:r>
-      <w:hyperlink r:id="rId131">
+      <w:hyperlink r:id="rId132">
         <w:r>
           <w:rPr>
             <w:rStyle w:val="Hyperlink"/>
@@ -7554,8 +7542,8 @@
         </w:r>
       </w:hyperlink>
     </w:p>
-    <w:bookmarkEnd w:id="212"/>
-    <w:bookmarkStart w:id="213" w:name="X9dfbb401dfb226b1887b5ac990ee7f1b87187b2"/>
+    <w:bookmarkEnd w:id="214"/>
+    <w:bookmarkStart w:id="215" w:name="X9dfbb401dfb226b1887b5ac990ee7f1b87187b2"/>
     <w:p>
       <w:pPr>
         <w:pStyle w:val="Literaturverzeichnis"/>
@@ -7578,7 +7566,7 @@
       <w:r>
         <w:t xml:space="preserve">(pp. 68–74). Paderborn: Universitaetsbibliothek Paderborn. doi:</w:t>
       </w:r>
-      <w:hyperlink r:id="rId133">
+      <w:hyperlink r:id="rId134">
         <w:r>
           <w:rPr>
             <w:rStyle w:val="Hyperlink"/>
@@ -7587,8 +7575,8 @@
         </w:r>
       </w:hyperlink>
     </w:p>
-    <w:bookmarkEnd w:id="213"/>
-    <w:bookmarkStart w:id="214" w:name="ref-pouwEnergyFlowsGesturespeech2019a"/>
+    <w:bookmarkEnd w:id="215"/>
+    <w:bookmarkStart w:id="216" w:name="ref-pouwEnergyFlowsGesturespeech2019a"/>
     <w:p>
       <w:pPr>
         <w:pStyle w:val="Literaturverzeichnis"/>
@@ -7611,7 +7599,7 @@
       <w:r>
         <w:t xml:space="preserve"> </w:t>
       </w:r>
-      <w:hyperlink r:id="rId135">
+      <w:hyperlink r:id="rId136">
         <w:r>
           <w:rPr>
             <w:rStyle w:val="Hyperlink"/>
@@ -7620,8 +7608,8 @@
         </w:r>
       </w:hyperlink>
     </w:p>
-    <w:bookmarkEnd w:id="214"/>
-    <w:bookmarkStart w:id="215" w:name="X33c62d16b5268a1d2f7cb8767ed73d2737d1dda"/>
+    <w:bookmarkEnd w:id="216"/>
+    <w:bookmarkStart w:id="217" w:name="X33c62d16b5268a1d2f7cb8767ed73d2737d1dda"/>
     <w:p>
       <w:pPr>
         <w:pStyle w:val="Literaturverzeichnis"/>
@@ -7641,7 +7629,7 @@
       <w:r>
         <w:t xml:space="preserve">. doi:</w:t>
       </w:r>
-      <w:hyperlink r:id="rId137">
+      <w:hyperlink r:id="rId138">
         <w:r>
           <w:rPr>
             <w:rStyle w:val="Hyperlink"/>
@@ -7650,8 +7638,8 @@
         </w:r>
       </w:hyperlink>
     </w:p>
-    <w:bookmarkEnd w:id="215"/>
-    <w:bookmarkStart w:id="216" w:name="ref-pouwAcousticSpecificationUpper2019"/>
+    <w:bookmarkEnd w:id="217"/>
+    <w:bookmarkStart w:id="218" w:name="ref-pouwAcousticSpecificationUpper2019"/>
     <w:p>
       <w:pPr>
         <w:pStyle w:val="Literaturverzeichnis"/>
@@ -7674,7 +7662,7 @@
       <w:r>
         <w:t xml:space="preserve">(pp. 75–80). Paderborn, Germany: Universitaetsbibliothek Paderborn. doi:</w:t>
       </w:r>
-      <w:hyperlink r:id="rId133">
+      <w:hyperlink r:id="rId134">
         <w:r>
           <w:rPr>
             <w:rStyle w:val="Hyperlink"/>
@@ -7683,8 +7671,8 @@
         </w:r>
       </w:hyperlink>
     </w:p>
-    <w:bookmarkEnd w:id="216"/>
-    <w:bookmarkStart w:id="217" w:name="ref-pouwSocialResonanceAcoustic2019"/>
+    <w:bookmarkEnd w:id="218"/>
+    <w:bookmarkStart w:id="219" w:name="ref-pouwSocialResonanceAcoustic2019"/>
     <w:p>
       <w:pPr>
         <w:pStyle w:val="Literaturverzeichnis"/>
@@ -7707,7 +7695,7 @@
       <w:r>
         <w:t xml:space="preserve"> </w:t>
       </w:r>
-      <w:hyperlink r:id="rId140">
+      <w:hyperlink r:id="rId141">
         <w:r>
           <w:rPr>
             <w:rStyle w:val="Hyperlink"/>
@@ -7716,8 +7704,8 @@
         </w:r>
       </w:hyperlink>
     </w:p>
-    <w:bookmarkEnd w:id="217"/>
-    <w:bookmarkStart w:id="218" w:name="ref-pouwMaterialsTutorialGespin20192019"/>
+    <w:bookmarkEnd w:id="219"/>
+    <w:bookmarkStart w:id="220" w:name="ref-pouwMaterialsTutorialGespin20192019"/>
     <w:p>
       <w:pPr>
         <w:pStyle w:val="Literaturverzeichnis"/>
@@ -7740,7 +7728,7 @@
       <w:r>
         <w:t xml:space="preserve"> </w:t>
       </w:r>
-      <w:hyperlink r:id="rId142">
+      <w:hyperlink r:id="rId143">
         <w:r>
           <w:rPr>
             <w:rStyle w:val="Hyperlink"/>
@@ -7749,8 +7737,8 @@
         </w:r>
       </w:hyperlink>
     </w:p>
-    <w:bookmarkEnd w:id="218"/>
-    <w:bookmarkStart w:id="219" w:name="ref-prieurOriginsGesturesLanguage2019"/>
+    <w:bookmarkEnd w:id="220"/>
+    <w:bookmarkStart w:id="221" w:name="ref-prieurOriginsGesturesLanguage2019"/>
     <w:p>
       <w:pPr>
         <w:pStyle w:val="Literaturverzeichnis"/>
@@ -7770,7 +7758,7 @@
       <w:r>
         <w:t xml:space="preserve">. doi:</w:t>
       </w:r>
-      <w:hyperlink r:id="rId144">
+      <w:hyperlink r:id="rId145">
         <w:r>
           <w:rPr>
             <w:rStyle w:val="Hyperlink"/>
@@ -7779,8 +7767,8 @@
         </w:r>
       </w:hyperlink>
     </w:p>
-    <w:bookmarkEnd w:id="219"/>
-    <w:bookmarkStart w:id="220" w:name="ref-ravignaniRhythmSpeechAnimal2019"/>
+    <w:bookmarkEnd w:id="221"/>
+    <w:bookmarkStart w:id="222" w:name="ref-ravignaniRhythmSpeechAnimal2019"/>
     <w:p>
       <w:pPr>
         <w:pStyle w:val="Literaturverzeichnis"/>
@@ -7800,7 +7788,7 @@
       <w:r>
         <w:t xml:space="preserve">. doi:</w:t>
       </w:r>
-      <w:hyperlink r:id="rId146">
+      <w:hyperlink r:id="rId147">
         <w:r>
           <w:rPr>
             <w:rStyle w:val="Hyperlink"/>
@@ -7809,8 +7797,8 @@
         </w:r>
       </w:hyperlink>
     </w:p>
-    <w:bookmarkEnd w:id="220"/>
-    <w:bookmarkStart w:id="221" w:name="X62953c43156ca591b02ffb71d6b4cd6ed47b31e"/>
+    <w:bookmarkEnd w:id="222"/>
+    <w:bookmarkStart w:id="223" w:name="X62953c43156ca591b02ffb71d6b4cd6ed47b31e"/>
     <w:p>
       <w:pPr>
         <w:pStyle w:val="Literaturverzeichnis"/>
@@ -7842,7 +7830,7 @@
       <w:r>
         <w:t xml:space="preserve">(6), 1507–1521. doi:</w:t>
       </w:r>
-      <w:hyperlink r:id="rId148">
+      <w:hyperlink r:id="rId149">
         <w:r>
           <w:rPr>
             <w:rStyle w:val="Hyperlink"/>
@@ -7851,8 +7839,8 @@
         </w:r>
       </w:hyperlink>
     </w:p>
-    <w:bookmarkEnd w:id="221"/>
-    <w:bookmarkStart w:id="222" w:name="ref-roschWaveletCompGuidedTour2014"/>
+    <w:bookmarkEnd w:id="223"/>
+    <w:bookmarkStart w:id="224" w:name="ref-roschWaveletCompGuidedTour2014"/>
     <w:p>
       <w:pPr>
         <w:pStyle w:val="Literaturverzeichnis"/>
@@ -7861,8 +7849,8 @@
         <w:t xml:space="preserve">Rosch, A., &amp; Schmidbauer, H. (2014). WaveletComp 1.1: A guided tour through the R package, 59.</w:t>
       </w:r>
     </w:p>
-    <w:bookmarkEnd w:id="222"/>
-    <w:bookmarkStart w:id="223" w:name="ref-ruiterProductionGestureSpeech2000"/>
+    <w:bookmarkEnd w:id="224"/>
+    <w:bookmarkStart w:id="225" w:name="ref-ruiterProductionGestureSpeech2000"/>
     <w:p>
       <w:pPr>
         <w:pStyle w:val="Literaturverzeichnis"/>
@@ -7894,7 +7882,7 @@
       <w:r>
         <w:t xml:space="preserve">. doi:</w:t>
       </w:r>
-      <w:hyperlink r:id="rId151">
+      <w:hyperlink r:id="rId152">
         <w:r>
           <w:rPr>
             <w:rStyle w:val="Hyperlink"/>
@@ -7903,8 +7891,8 @@
         </w:r>
       </w:hyperlink>
     </w:p>
-    <w:bookmarkEnd w:id="223"/>
-    <w:bookmarkStart w:id="224" w:name="ref-silvaSteadystateStressOne2007"/>
+    <w:bookmarkEnd w:id="225"/>
+    <w:bookmarkStart w:id="226" w:name="ref-silvaSteadystateStressOne2007"/>
     <w:p>
       <w:pPr>
         <w:pStyle w:val="Literaturverzeichnis"/>
@@ -7936,7 +7924,7 @@
       <w:r>
         <w:t xml:space="preserve">(1), 64–68. doi:</w:t>
       </w:r>
-      <w:hyperlink r:id="rId153">
+      <w:hyperlink r:id="rId154">
         <w:r>
           <w:rPr>
             <w:rStyle w:val="Hyperlink"/>
@@ -7945,8 +7933,8 @@
         </w:r>
       </w:hyperlink>
     </w:p>
-    <w:bookmarkEnd w:id="224"/>
-    <w:bookmarkStart w:id="225" w:name="X38a27b3740b33319f9e9987a957cfcfe37cce07"/>
+    <w:bookmarkEnd w:id="226"/>
+    <w:bookmarkStart w:id="227" w:name="X38a27b3740b33319f9e9987a957cfcfe37cce07"/>
     <w:p>
       <w:pPr>
         <w:pStyle w:val="Literaturverzeichnis"/>
@@ -7979,8 +7967,8 @@
         <w:t xml:space="preserve">(1-2), 63–68.</w:t>
       </w:r>
     </w:p>
-    <w:bookmarkEnd w:id="225"/>
-    <w:bookmarkStart w:id="226" w:name="ref-streeckDepictingGesture2008"/>
+    <w:bookmarkEnd w:id="227"/>
+    <w:bookmarkStart w:id="228" w:name="ref-streeckDepictingGesture2008"/>
     <w:p>
       <w:pPr>
         <w:pStyle w:val="Literaturverzeichnis"/>
@@ -8012,7 +8000,7 @@
       <w:r>
         <w:t xml:space="preserve">(3), 285–301. doi:</w:t>
       </w:r>
-      <w:hyperlink r:id="rId156">
+      <w:hyperlink r:id="rId157">
         <w:r>
           <w:rPr>
             <w:rStyle w:val="Hyperlink"/>
@@ -8021,8 +8009,8 @@
         </w:r>
       </w:hyperlink>
     </w:p>
-    <w:bookmarkEnd w:id="226"/>
-    <w:bookmarkStart w:id="227" w:name="X8721421fa98d8b1fff28d0cbe62c6047d523da1"/>
+    <w:bookmarkEnd w:id="228"/>
+    <w:bookmarkStart w:id="229" w:name="X8721421fa98d8b1fff28d0cbe62c6047d523da1"/>
     <w:p>
       <w:pPr>
         <w:pStyle w:val="Literaturverzeichnis"/>
@@ -8043,8 +8031,8 @@
         <w:t xml:space="preserve">. Cambdride, MA: MIT press.</w:t>
       </w:r>
     </w:p>
-    <w:bookmarkEnd w:id="227"/>
-    <w:bookmarkStart w:id="228" w:name="Xc3c61f0822e852466d2bb260a980be772e4e74e"/>
+    <w:bookmarkEnd w:id="229"/>
+    <w:bookmarkStart w:id="230" w:name="Xc3c61f0822e852466d2bb260a980be772e4e74e"/>
     <w:p>
       <w:pPr>
         <w:pStyle w:val="Literaturverzeichnis"/>
@@ -8076,7 +8064,7 @@
       <w:r>
         <w:t xml:space="preserve">(5-6), 641–697. doi:</w:t>
       </w:r>
-      <w:hyperlink r:id="rId159">
+      <w:hyperlink r:id="rId160">
         <w:r>
           <w:rPr>
             <w:rStyle w:val="Hyperlink"/>
@@ -8085,8 +8073,8 @@
         </w:r>
       </w:hyperlink>
     </w:p>
-    <w:bookmarkEnd w:id="228"/>
-    <w:bookmarkStart w:id="229" w:name="ref-turveyCoordination1990"/>
+    <w:bookmarkEnd w:id="230"/>
+    <w:bookmarkStart w:id="231" w:name="ref-turveyCoordination1990"/>
     <w:p>
       <w:pPr>
         <w:pStyle w:val="Literaturverzeichnis"/>
@@ -8118,7 +8106,7 @@
       <w:r>
         <w:t xml:space="preserve">(8), 938–953. doi:</w:t>
       </w:r>
-      <w:hyperlink r:id="rId161">
+      <w:hyperlink r:id="rId162">
         <w:r>
           <w:rPr>
             <w:rStyle w:val="Hyperlink"/>
@@ -8127,8 +8115,8 @@
         </w:r>
       </w:hyperlink>
     </w:p>
-    <w:bookmarkEnd w:id="229"/>
-    <w:bookmarkStart w:id="230" w:name="ref-turveyMediumHapticPerception2014"/>
+    <w:bookmarkEnd w:id="231"/>
+    <w:bookmarkStart w:id="232" w:name="ref-turveyMediumHapticPerception2014"/>
     <w:p>
       <w:pPr>
         <w:pStyle w:val="Literaturverzeichnis"/>
@@ -8160,7 +8148,7 @@
       <w:r>
         <w:t xml:space="preserve">(3), 143–187. doi:</w:t>
       </w:r>
-      <w:hyperlink r:id="rId163">
+      <w:hyperlink r:id="rId164">
         <w:r>
           <w:rPr>
             <w:rStyle w:val="Hyperlink"/>
@@ -8169,8 +8157,8 @@
         </w:r>
       </w:hyperlink>
     </w:p>
-    <w:bookmarkEnd w:id="230"/>
-    <w:bookmarkStart w:id="231" w:name="ref-wagnerGestureSpeechInteraction2014"/>
+    <w:bookmarkEnd w:id="232"/>
+    <w:bookmarkStart w:id="233" w:name="ref-wagnerGestureSpeechInteraction2014"/>
     <w:p>
       <w:pPr>
         <w:pStyle w:val="Literaturverzeichnis"/>
@@ -8202,7 +8190,7 @@
       <w:r>
         <w:t xml:space="preserve">, 209–232. doi:</w:t>
       </w:r>
-      <w:hyperlink r:id="rId165">
+      <w:hyperlink r:id="rId166">
         <w:r>
           <w:rPr>
             <w:rStyle w:val="Hyperlink"/>
@@ -8211,8 +8199,8 @@
         </w:r>
       </w:hyperlink>
     </w:p>
-    <w:bookmarkEnd w:id="231"/>
-    <w:bookmarkStart w:id="232" w:name="ref-winkelmannWrasspInterfaceASSP2018"/>
+    <w:bookmarkEnd w:id="233"/>
+    <w:bookmarkStart w:id="234" w:name="ref-winkelmannWrasspInterfaceASSP2018"/>
     <w:p>
       <w:pPr>
         <w:pStyle w:val="Literaturverzeichnis"/>
@@ -8223,7 +8211,7 @@
       <w:r>
         <w:t xml:space="preserve"> </w:t>
       </w:r>
-      <w:hyperlink r:id="rId167">
+      <w:hyperlink r:id="rId168">
         <w:r>
           <w:rPr>
             <w:rStyle w:val="Hyperlink"/>
@@ -8232,8 +8220,8 @@
         </w:r>
       </w:hyperlink>
     </w:p>
-    <w:bookmarkEnd w:id="232"/>
-    <w:bookmarkStart w:id="233" w:name="X7faded239b70c94498843843a8235dad8ec06a5"/>
+    <w:bookmarkEnd w:id="234"/>
+    <w:bookmarkStart w:id="235" w:name="X7faded239b70c94498843843a8235dad8ec06a5"/>
     <w:p>
       <w:pPr>
         <w:pStyle w:val="Literaturverzeichnis"/>
@@ -8265,7 +8253,7 @@
       <w:r>
         <w:t xml:space="preserve">, 232–245. doi:</w:t>
       </w:r>
-      <w:hyperlink r:id="rId169">
+      <w:hyperlink r:id="rId170">
         <w:r>
           <w:rPr>
             <w:rStyle w:val="Hyperlink"/>
@@ -8274,8 +8262,8 @@
         </w:r>
       </w:hyperlink>
     </w:p>
-    <w:bookmarkEnd w:id="233"/>
-    <w:bookmarkStart w:id="234" w:name="Xbc8c309c40a8251306c96f18dad88e00689584d"/>
+    <w:bookmarkEnd w:id="235"/>
+    <w:bookmarkStart w:id="236" w:name="Xbc8c309c40a8251306c96f18dad88e00689584d"/>
     <w:p>
       <w:pPr>
         <w:pStyle w:val="Literaturverzeichnis"/>
@@ -8307,7 +8295,7 @@
       <w:r>
         <w:t xml:space="preserve">(2), e2003933. doi:</w:t>
       </w:r>
-      <w:hyperlink r:id="rId171">
+      <w:hyperlink r:id="rId172">
         <w:r>
           <w:rPr>
             <w:rStyle w:val="Hyperlink"/>
@@ -8316,8 +8304,8 @@
         </w:r>
       </w:hyperlink>
     </w:p>
-    <w:bookmarkEnd w:id="234"/>
-    <w:bookmarkEnd w:id="235"/>
+    <w:bookmarkEnd w:id="236"/>
+    <w:bookmarkEnd w:id="237"/>
     <w:sectPr>
       <w:pgSz w:w="12240" w:h="15840"/>
       <w:pgMar w:top="1418" w:right="1418" w:bottom="1418" w:left="1418" w:header="720" w:footer="720" w:gutter="0"/>

</xml_diff>